<commit_message>
update the analysis notes
</commit_message>
<xml_diff>
--- a/Genotyping_Analysis_Notes.docx
+++ b/Genotyping_Analysis_Notes.docx
@@ -77,10 +77,7 @@
         <w:t>Study design</w:t>
       </w:r>
       <w:r>
-        <w:t xml:space="preserve">: Genotyping happened </w:t>
-      </w:r>
-      <w:r>
-        <w:t>in two phases:</w:t>
+        <w:t>: Genotyping happened in two phases:</w:t>
       </w:r>
     </w:p>
     <w:p>
@@ -208,14 +205,7 @@
           <w:b/>
           <w:bCs/>
         </w:rPr>
-        <w:t>Exclusion of samples with Dish QC (DQC)</w:t>
-      </w:r>
-      <w:r>
-        <w:rPr>
-          <w:b/>
-          <w:bCs/>
-        </w:rPr>
-        <w:t xml:space="preserve"> &lt; 0.82</w:t>
+        <w:t>Exclusion of samples with Dish QC (DQC) &lt; 0.82</w:t>
       </w:r>
       <w:r>
         <w:t xml:space="preserve">: DQC is a QC metric </w:t>
@@ -247,31 +237,17 @@
           <w:b/>
           <w:bCs/>
         </w:rPr>
-        <w:t>E</w:t>
+        <w:t>Exclusion of samples with low call rate values &lt; 95%</w:t>
+      </w:r>
+      <w:r>
+        <w:t xml:space="preserve">: Call rate was calculated by </w:t>
       </w:r>
       <w:r>
         <w:rPr>
           <w:b/>
           <w:bCs/>
         </w:rPr>
-        <w:t>xclusion of samples with low call rate values &lt; 95%</w:t>
-      </w:r>
-      <w:r>
-        <w:t xml:space="preserve">: Call rate was calculated by </w:t>
-      </w:r>
-      <w:r>
-        <w:rPr>
-          <w:b/>
-          <w:bCs/>
-        </w:rPr>
-        <w:t>p</w:t>
-      </w:r>
-      <w:r>
-        <w:rPr>
-          <w:b/>
-          <w:bCs/>
-        </w:rPr>
-        <w:t>reliminary genotyping</w:t>
+        <w:t>preliminary genotyping</w:t>
       </w:r>
       <w:r>
         <w:t xml:space="preserve"> using </w:t>
@@ -286,10 +262,7 @@
         <w:t xml:space="preserve"> subset of probe sets</w:t>
       </w:r>
       <w:r>
-        <w:t xml:space="preserve"> with known high performance</w:t>
-      </w:r>
-      <w:r>
-        <w:t>.</w:t>
+        <w:t xml:space="preserve"> with known high performance.</w:t>
       </w:r>
     </w:p>
     <w:p>
@@ -406,10 +379,7 @@
         <w:t xml:space="preserve">was done </w:t>
       </w:r>
       <w:r>
-        <w:t>using the recommended options of the best practice workflow for large batches</w:t>
-      </w:r>
-      <w:r>
-        <w:t>.</w:t>
+        <w:t>using the recommended options of the best practice workflow for large batches.</w:t>
       </w:r>
     </w:p>
     <w:p>
@@ -429,13 +399,7 @@
         <w:t>Probe set classification and prioritization to identify the final recommended list of SNPs</w:t>
       </w:r>
       <w:r>
-        <w:t xml:space="preserve">: </w:t>
-      </w:r>
-      <w:r>
-        <w:t>T</w:t>
-      </w:r>
-      <w:r>
-        <w:t xml:space="preserve">he probe sets are typically classified based on a group quality metrics to identify those with high quality. </w:t>
+        <w:t xml:space="preserve">: The probe sets are typically classified based on a group quality metrics to identify those with high quality. </w:t>
       </w:r>
       <w:r>
         <w:t>When more than one probe set has been designed to interrogate a SNP, the “best” probe set is identified.</w:t>
@@ -474,13 +438,7 @@
         <w:t xml:space="preserve">s with each probe set representing a unique SNP. The </w:t>
       </w:r>
       <w:r>
-        <w:t>probe set</w:t>
-      </w:r>
-      <w:r>
-        <w:t>s were prioritized based on this</w:t>
-      </w:r>
-      <w:r>
-        <w:t xml:space="preserve"> </w:t>
+        <w:t xml:space="preserve">probe sets were prioritized based on this </w:t>
       </w:r>
       <w:r>
         <w:t xml:space="preserve">order </w:t>
@@ -584,16 +542,7 @@
         <w:t>PLINK files</w:t>
       </w:r>
       <w:r>
-        <w:t xml:space="preserve">: using the SNP ids </w:t>
-      </w:r>
-      <w:r>
-        <w:t xml:space="preserve">(not </w:t>
-      </w:r>
-      <w:r>
-        <w:t>the probe set ids</w:t>
-      </w:r>
-      <w:r>
-        <w:t>)</w:t>
+        <w:t>: using the SNP ids (not the probe set ids)</w:t>
       </w:r>
     </w:p>
     <w:p>
@@ -638,10 +587,7 @@
         <w:t>eference allele based on genome position</w:t>
       </w:r>
       <w:r>
-        <w:t xml:space="preserve"> (</w:t>
-      </w:r>
-      <w:r>
-        <w:t xml:space="preserve">CanFam3 assembly and an additional Y chromosome assembly </w:t>
+        <w:t xml:space="preserve"> (CanFam3 assembly and an additional Y chromosome assembly </w:t>
       </w:r>
       <w:r>
         <w:lastRenderedPageBreak/>
@@ -653,13 +599,7 @@
       </w:r>
       <w:proofErr w:type="spellEnd"/>
       <w:r>
-        <w:t xml:space="preserve"> </w:t>
-      </w:r>
-      <w:r>
-        <w:t xml:space="preserve">with </w:t>
-      </w:r>
-      <w:r>
-        <w:t xml:space="preserve">accession: </w:t>
+        <w:t xml:space="preserve"> with accession: </w:t>
       </w:r>
       <w:r>
         <w:t>KP081776.1</w:t>
@@ -756,25 +696,10 @@
         <w:t xml:space="preserve">Comparing </w:t>
       </w:r>
       <w:r>
-        <w:t xml:space="preserve">the </w:t>
-      </w:r>
-      <w:r>
-        <w:t>computed genders</w:t>
-      </w:r>
-      <w:r>
-        <w:t xml:space="preserve"> on </w:t>
-      </w:r>
-      <w:r>
-        <w:t xml:space="preserve">the 2 arrays, the computed genders were always concordant except for </w:t>
-      </w:r>
-      <w:r>
-        <w:t>two</w:t>
-      </w:r>
-      <w:r>
-        <w:t xml:space="preserve"> sample</w:t>
-      </w:r>
-      <w:r>
-        <w:t xml:space="preserve">s. </w:t>
+        <w:t xml:space="preserve">the computed genders on </w:t>
+      </w:r>
+      <w:r>
+        <w:t xml:space="preserve">the 2 arrays, the computed genders were always concordant except for two samples. </w:t>
       </w:r>
     </w:p>
     <w:p>
@@ -787,31 +712,13 @@
         <w:ind w:left="1800"/>
       </w:pPr>
       <w:r>
-        <w:t>C</w:t>
-      </w:r>
-      <w:r>
-        <w:t xml:space="preserve">omparing the computed </w:t>
-      </w:r>
-      <w:r>
-        <w:t>genders</w:t>
+        <w:t>Comparing the computed genders</w:t>
       </w:r>
       <w:r>
         <w:t xml:space="preserve"> with</w:t>
       </w:r>
       <w:r>
-        <w:t xml:space="preserve"> the input metadata</w:t>
-      </w:r>
-      <w:r>
-        <w:t xml:space="preserve"> </w:t>
-      </w:r>
-      <w:r>
-        <w:t xml:space="preserve">showed </w:t>
-      </w:r>
-      <w:r>
-        <w:t>another 9</w:t>
-      </w:r>
-      <w:r>
-        <w:t xml:space="preserve"> </w:t>
+        <w:t xml:space="preserve"> the input metadata showed another 9 </w:t>
       </w:r>
       <w:r>
         <w:t xml:space="preserve">discordant </w:t>
@@ -828,13 +735,7 @@
         <w:ind w:left="1080"/>
       </w:pPr>
       <w:r>
-        <w:t>The gender in the output PLINK files were updated to match the computed gender. In the case of the two dis</w:t>
-      </w:r>
-      <w:r>
-        <w:t>co</w:t>
-      </w:r>
-      <w:r>
-        <w:t xml:space="preserve">rdant samples, the gender matching metadata was chosen. </w:t>
+        <w:t xml:space="preserve">The gender in the output PLINK files were updated to match the computed gender. In the case of the two discordant samples, the gender matching metadata was chosen. </w:t>
       </w:r>
     </w:p>
     <w:p>
@@ -844,7 +745,7 @@
     </w:p>
     <w:tbl>
       <w:tblPr>
-        <w:tblW w:w="6745" w:type="dxa"/>
+        <w:tblW w:w="7040" w:type="dxa"/>
         <w:jc w:val="center"/>
         <w:tblBorders>
           <w:top w:val="single" w:sz="4" w:space="0" w:color="auto"/>
@@ -857,8 +758,8 @@
         <w:tblLook w:val="04A0" w:firstRow="1" w:lastRow="0" w:firstColumn="1" w:lastColumn="0" w:noHBand="0" w:noVBand="1"/>
       </w:tblPr>
       <w:tblGrid>
-        <w:gridCol w:w="1300"/>
-        <w:gridCol w:w="1845"/>
+        <w:gridCol w:w="1885"/>
+        <w:gridCol w:w="1555"/>
         <w:gridCol w:w="1800"/>
         <w:gridCol w:w="1800"/>
       </w:tblGrid>
@@ -869,7 +770,7 @@
         </w:trPr>
         <w:tc>
           <w:tcPr>
-            <w:tcW w:w="1300" w:type="dxa"/>
+            <w:tcW w:w="1885" w:type="dxa"/>
             <w:vMerge w:val="restart"/>
             <w:shd w:val="clear" w:color="auto" w:fill="auto"/>
             <w:noWrap/>
@@ -903,7 +804,7 @@
         </w:tc>
         <w:tc>
           <w:tcPr>
-            <w:tcW w:w="1845" w:type="dxa"/>
+            <w:tcW w:w="1555" w:type="dxa"/>
             <w:vMerge w:val="restart"/>
             <w:shd w:val="clear" w:color="auto" w:fill="auto"/>
             <w:noWrap/>
@@ -975,18 +876,7 @@
                 <w:sz w:val="20"/>
                 <w:szCs w:val="20"/>
               </w:rPr>
-              <w:t>C</w:t>
-            </w:r>
-            <w:r>
-              <w:rPr>
-                <w:rFonts w:ascii="Calibri" w:eastAsia="Times New Roman" w:hAnsi="Calibri" w:cs="Calibri"/>
-                <w:b/>
-                <w:bCs/>
-                <w:color w:val="000000"/>
-                <w:sz w:val="20"/>
-                <w:szCs w:val="20"/>
-              </w:rPr>
-              <w:t>omputed</w:t>
+              <w:t>Computed</w:t>
             </w:r>
             <w:r>
               <w:rPr>
@@ -1009,7 +899,7 @@
         </w:trPr>
         <w:tc>
           <w:tcPr>
-            <w:tcW w:w="1300" w:type="dxa"/>
+            <w:tcW w:w="1885" w:type="dxa"/>
             <w:vMerge/>
             <w:hideMark/>
           </w:tcPr>
@@ -1028,7 +918,7 @@
         </w:tc>
         <w:tc>
           <w:tcPr>
-            <w:tcW w:w="1845" w:type="dxa"/>
+            <w:tcW w:w="1555" w:type="dxa"/>
             <w:vMerge/>
             <w:hideMark/>
           </w:tcPr>
@@ -1115,7 +1005,7 @@
         </w:trPr>
         <w:tc>
           <w:tcPr>
-            <w:tcW w:w="6745" w:type="dxa"/>
+            <w:tcW w:w="7040" w:type="dxa"/>
             <w:gridSpan w:val="4"/>
             <w:shd w:val="clear" w:color="auto" w:fill="auto"/>
             <w:noWrap/>
@@ -1154,33 +1044,42 @@
         </w:trPr>
         <w:tc>
           <w:tcPr>
-            <w:tcW w:w="1300" w:type="dxa"/>
-            <w:shd w:val="clear" w:color="auto" w:fill="auto"/>
-            <w:noWrap/>
-          </w:tcPr>
-          <w:p>
-            <w:pPr>
-              <w:rPr>
-                <w:rFonts w:ascii="Calibri" w:eastAsia="Times New Roman" w:hAnsi="Calibri" w:cs="Calibri"/>
-                <w:color w:val="000000"/>
-                <w:sz w:val="20"/>
-                <w:szCs w:val="20"/>
-              </w:rPr>
-            </w:pPr>
-            <w:r>
-              <w:rPr>
-                <w:rFonts w:ascii="Calibri" w:eastAsia="Times New Roman" w:hAnsi="Calibri" w:cs="Calibri"/>
-                <w:color w:val="000000"/>
-                <w:sz w:val="20"/>
-                <w:szCs w:val="20"/>
-              </w:rPr>
-              <w:t>S019740</w:t>
-            </w:r>
-          </w:p>
-        </w:tc>
-        <w:tc>
-          <w:tcPr>
-            <w:tcW w:w="1845" w:type="dxa"/>
+            <w:tcW w:w="1885" w:type="dxa"/>
+            <w:shd w:val="clear" w:color="auto" w:fill="auto"/>
+            <w:noWrap/>
+          </w:tcPr>
+          <w:p>
+            <w:pPr>
+              <w:rPr>
+                <w:rFonts w:ascii="Calibri" w:eastAsia="Times New Roman" w:hAnsi="Calibri" w:cs="Calibri"/>
+                <w:color w:val="000000"/>
+                <w:sz w:val="20"/>
+                <w:szCs w:val="20"/>
+              </w:rPr>
+            </w:pPr>
+            <w:r>
+              <w:rPr>
+                <w:rFonts w:ascii="Calibri" w:eastAsia="Times New Roman" w:hAnsi="Calibri" w:cs="Calibri"/>
+                <w:color w:val="000000"/>
+                <w:sz w:val="20"/>
+                <w:szCs w:val="20"/>
+              </w:rPr>
+              <w:t>grlsQZAMFHKK</w:t>
+            </w:r>
+            <w:r>
+              <w:rPr>
+                <w:rFonts w:ascii="Calibri" w:eastAsia="Times New Roman" w:hAnsi="Calibri" w:cs="Calibri"/>
+                <w:color w:val="000000"/>
+                <w:sz w:val="20"/>
+                <w:szCs w:val="20"/>
+              </w:rPr>
+              <w:t>_1</w:t>
+            </w:r>
+          </w:p>
+        </w:tc>
+        <w:tc>
+          <w:tcPr>
+            <w:tcW w:w="1555" w:type="dxa"/>
             <w:shd w:val="clear" w:color="auto" w:fill="auto"/>
             <w:noWrap/>
           </w:tcPr>
@@ -1264,33 +1163,42 @@
         </w:trPr>
         <w:tc>
           <w:tcPr>
-            <w:tcW w:w="1300" w:type="dxa"/>
-            <w:shd w:val="clear" w:color="auto" w:fill="auto"/>
-            <w:noWrap/>
-          </w:tcPr>
-          <w:p>
-            <w:pPr>
-              <w:rPr>
-                <w:rFonts w:ascii="Calibri" w:eastAsia="Times New Roman" w:hAnsi="Calibri" w:cs="Calibri"/>
-                <w:color w:val="000000"/>
-                <w:sz w:val="20"/>
-                <w:szCs w:val="20"/>
-              </w:rPr>
-            </w:pPr>
-            <w:r>
-              <w:rPr>
-                <w:rFonts w:ascii="Calibri" w:eastAsia="Times New Roman" w:hAnsi="Calibri" w:cs="Calibri"/>
-                <w:color w:val="000000"/>
-                <w:sz w:val="20"/>
-                <w:szCs w:val="20"/>
-              </w:rPr>
-              <w:t>S005865</w:t>
-            </w:r>
-          </w:p>
-        </w:tc>
-        <w:tc>
-          <w:tcPr>
-            <w:tcW w:w="1845" w:type="dxa"/>
+            <w:tcW w:w="1885" w:type="dxa"/>
+            <w:shd w:val="clear" w:color="auto" w:fill="auto"/>
+            <w:noWrap/>
+          </w:tcPr>
+          <w:p>
+            <w:pPr>
+              <w:rPr>
+                <w:rFonts w:ascii="Calibri" w:eastAsia="Times New Roman" w:hAnsi="Calibri" w:cs="Calibri"/>
+                <w:color w:val="000000"/>
+                <w:sz w:val="20"/>
+                <w:szCs w:val="20"/>
+              </w:rPr>
+            </w:pPr>
+            <w:r>
+              <w:rPr>
+                <w:rFonts w:ascii="Calibri" w:eastAsia="Times New Roman" w:hAnsi="Calibri" w:cs="Calibri"/>
+                <w:color w:val="000000"/>
+                <w:sz w:val="20"/>
+                <w:szCs w:val="20"/>
+              </w:rPr>
+              <w:t>grlsJCVWWRMM</w:t>
+            </w:r>
+            <w:r>
+              <w:rPr>
+                <w:rFonts w:ascii="Calibri" w:eastAsia="Times New Roman" w:hAnsi="Calibri" w:cs="Calibri"/>
+                <w:color w:val="000000"/>
+                <w:sz w:val="20"/>
+                <w:szCs w:val="20"/>
+              </w:rPr>
+              <w:t>_1</w:t>
+            </w:r>
+          </w:p>
+        </w:tc>
+        <w:tc>
+          <w:tcPr>
+            <w:tcW w:w="1555" w:type="dxa"/>
             <w:shd w:val="clear" w:color="auto" w:fill="auto"/>
             <w:noWrap/>
           </w:tcPr>
@@ -1374,7 +1282,7 @@
         </w:trPr>
         <w:tc>
           <w:tcPr>
-            <w:tcW w:w="6745" w:type="dxa"/>
+            <w:tcW w:w="7040" w:type="dxa"/>
             <w:gridSpan w:val="4"/>
             <w:shd w:val="clear" w:color="auto" w:fill="auto"/>
             <w:noWrap/>
@@ -1412,33 +1320,42 @@
         </w:trPr>
         <w:tc>
           <w:tcPr>
-            <w:tcW w:w="1300" w:type="dxa"/>
-            <w:shd w:val="clear" w:color="auto" w:fill="auto"/>
-            <w:noWrap/>
-          </w:tcPr>
-          <w:p>
-            <w:pPr>
-              <w:rPr>
-                <w:rFonts w:ascii="Calibri" w:eastAsia="Times New Roman" w:hAnsi="Calibri" w:cs="Calibri"/>
-                <w:color w:val="000000"/>
-                <w:sz w:val="20"/>
-                <w:szCs w:val="20"/>
-              </w:rPr>
-            </w:pPr>
-            <w:r>
-              <w:rPr>
-                <w:rFonts w:ascii="Calibri" w:eastAsia="Times New Roman" w:hAnsi="Calibri" w:cs="Calibri"/>
-                <w:color w:val="000000"/>
-                <w:sz w:val="20"/>
-                <w:szCs w:val="20"/>
-              </w:rPr>
-              <w:t>S000054</w:t>
-            </w:r>
-          </w:p>
-        </w:tc>
-        <w:tc>
-          <w:tcPr>
-            <w:tcW w:w="1845" w:type="dxa"/>
+            <w:tcW w:w="1885" w:type="dxa"/>
+            <w:shd w:val="clear" w:color="auto" w:fill="auto"/>
+            <w:noWrap/>
+          </w:tcPr>
+          <w:p>
+            <w:pPr>
+              <w:rPr>
+                <w:rFonts w:ascii="Calibri" w:eastAsia="Times New Roman" w:hAnsi="Calibri" w:cs="Calibri"/>
+                <w:color w:val="000000"/>
+                <w:sz w:val="20"/>
+                <w:szCs w:val="20"/>
+              </w:rPr>
+            </w:pPr>
+            <w:r>
+              <w:rPr>
+                <w:rFonts w:ascii="Calibri" w:eastAsia="Times New Roman" w:hAnsi="Calibri" w:cs="Calibri"/>
+                <w:color w:val="000000"/>
+                <w:sz w:val="20"/>
+                <w:szCs w:val="20"/>
+              </w:rPr>
+              <w:t>grlsZJRGT144</w:t>
+            </w:r>
+            <w:r>
+              <w:rPr>
+                <w:rFonts w:ascii="Calibri" w:eastAsia="Times New Roman" w:hAnsi="Calibri" w:cs="Calibri"/>
+                <w:color w:val="000000"/>
+                <w:sz w:val="20"/>
+                <w:szCs w:val="20"/>
+              </w:rPr>
+              <w:t>_1</w:t>
+            </w:r>
+          </w:p>
+        </w:tc>
+        <w:tc>
+          <w:tcPr>
+            <w:tcW w:w="1555" w:type="dxa"/>
             <w:shd w:val="clear" w:color="auto" w:fill="auto"/>
             <w:noWrap/>
           </w:tcPr>
@@ -1522,33 +1439,42 @@
         </w:trPr>
         <w:tc>
           <w:tcPr>
-            <w:tcW w:w="1300" w:type="dxa"/>
-            <w:shd w:val="clear" w:color="auto" w:fill="auto"/>
-            <w:noWrap/>
-          </w:tcPr>
-          <w:p>
-            <w:pPr>
-              <w:rPr>
-                <w:rFonts w:ascii="Calibri" w:eastAsia="Times New Roman" w:hAnsi="Calibri" w:cs="Calibri"/>
-                <w:color w:val="000000"/>
-                <w:sz w:val="20"/>
-                <w:szCs w:val="20"/>
-              </w:rPr>
-            </w:pPr>
-            <w:r>
-              <w:rPr>
-                <w:rFonts w:ascii="Calibri" w:eastAsia="Times New Roman" w:hAnsi="Calibri" w:cs="Calibri"/>
-                <w:color w:val="000000"/>
-                <w:sz w:val="20"/>
-                <w:szCs w:val="20"/>
-              </w:rPr>
-              <w:t>S000055</w:t>
-            </w:r>
-          </w:p>
-        </w:tc>
-        <w:tc>
-          <w:tcPr>
-            <w:tcW w:w="1845" w:type="dxa"/>
+            <w:tcW w:w="1885" w:type="dxa"/>
+            <w:shd w:val="clear" w:color="auto" w:fill="auto"/>
+            <w:noWrap/>
+          </w:tcPr>
+          <w:p>
+            <w:pPr>
+              <w:rPr>
+                <w:rFonts w:ascii="Calibri" w:eastAsia="Times New Roman" w:hAnsi="Calibri" w:cs="Calibri"/>
+                <w:color w:val="000000"/>
+                <w:sz w:val="20"/>
+                <w:szCs w:val="20"/>
+              </w:rPr>
+            </w:pPr>
+            <w:r>
+              <w:rPr>
+                <w:rFonts w:ascii="Calibri" w:eastAsia="Times New Roman" w:hAnsi="Calibri" w:cs="Calibri"/>
+                <w:color w:val="000000"/>
+                <w:sz w:val="20"/>
+                <w:szCs w:val="20"/>
+              </w:rPr>
+              <w:t>grlsYOQLXM44</w:t>
+            </w:r>
+            <w:r>
+              <w:rPr>
+                <w:rFonts w:ascii="Calibri" w:eastAsia="Times New Roman" w:hAnsi="Calibri" w:cs="Calibri"/>
+                <w:color w:val="000000"/>
+                <w:sz w:val="20"/>
+                <w:szCs w:val="20"/>
+              </w:rPr>
+              <w:t>_1</w:t>
+            </w:r>
+          </w:p>
+        </w:tc>
+        <w:tc>
+          <w:tcPr>
+            <w:tcW w:w="1555" w:type="dxa"/>
             <w:shd w:val="clear" w:color="auto" w:fill="auto"/>
             <w:noWrap/>
           </w:tcPr>
@@ -1632,33 +1558,42 @@
         </w:trPr>
         <w:tc>
           <w:tcPr>
-            <w:tcW w:w="1300" w:type="dxa"/>
-            <w:shd w:val="clear" w:color="auto" w:fill="auto"/>
-            <w:noWrap/>
-          </w:tcPr>
-          <w:p>
-            <w:pPr>
-              <w:rPr>
-                <w:rFonts w:ascii="Calibri" w:eastAsia="Times New Roman" w:hAnsi="Calibri" w:cs="Calibri"/>
-                <w:color w:val="000000"/>
-                <w:sz w:val="20"/>
-                <w:szCs w:val="20"/>
-              </w:rPr>
-            </w:pPr>
-            <w:r>
-              <w:rPr>
-                <w:rFonts w:ascii="Calibri" w:eastAsia="Times New Roman" w:hAnsi="Calibri" w:cs="Calibri"/>
-                <w:color w:val="000000"/>
-                <w:sz w:val="20"/>
-                <w:szCs w:val="20"/>
-              </w:rPr>
-              <w:t>S016242</w:t>
-            </w:r>
-          </w:p>
-        </w:tc>
-        <w:tc>
-          <w:tcPr>
-            <w:tcW w:w="1845" w:type="dxa"/>
+            <w:tcW w:w="1885" w:type="dxa"/>
+            <w:shd w:val="clear" w:color="auto" w:fill="auto"/>
+            <w:noWrap/>
+          </w:tcPr>
+          <w:p>
+            <w:pPr>
+              <w:rPr>
+                <w:rFonts w:ascii="Calibri" w:eastAsia="Times New Roman" w:hAnsi="Calibri" w:cs="Calibri"/>
+                <w:color w:val="000000"/>
+                <w:sz w:val="20"/>
+                <w:szCs w:val="20"/>
+              </w:rPr>
+            </w:pPr>
+            <w:r>
+              <w:rPr>
+                <w:rFonts w:ascii="Calibri" w:eastAsia="Times New Roman" w:hAnsi="Calibri" w:cs="Calibri"/>
+                <w:color w:val="000000"/>
+                <w:sz w:val="20"/>
+                <w:szCs w:val="20"/>
+              </w:rPr>
+              <w:t>grls7YEZWGBB</w:t>
+            </w:r>
+            <w:r>
+              <w:rPr>
+                <w:rFonts w:ascii="Calibri" w:eastAsia="Times New Roman" w:hAnsi="Calibri" w:cs="Calibri"/>
+                <w:color w:val="000000"/>
+                <w:sz w:val="20"/>
+                <w:szCs w:val="20"/>
+              </w:rPr>
+              <w:t>_1</w:t>
+            </w:r>
+          </w:p>
+        </w:tc>
+        <w:tc>
+          <w:tcPr>
+            <w:tcW w:w="1555" w:type="dxa"/>
             <w:shd w:val="clear" w:color="auto" w:fill="auto"/>
             <w:noWrap/>
           </w:tcPr>
@@ -1742,34 +1677,43 @@
         </w:trPr>
         <w:tc>
           <w:tcPr>
-            <w:tcW w:w="1300" w:type="dxa"/>
-            <w:shd w:val="clear" w:color="auto" w:fill="auto"/>
-            <w:noWrap/>
-            <w:hideMark/>
-          </w:tcPr>
-          <w:p>
-            <w:pPr>
-              <w:rPr>
-                <w:rFonts w:ascii="Calibri" w:eastAsia="Times New Roman" w:hAnsi="Calibri" w:cs="Calibri"/>
-                <w:color w:val="000000"/>
-                <w:sz w:val="20"/>
-                <w:szCs w:val="20"/>
-              </w:rPr>
-            </w:pPr>
-            <w:r>
-              <w:rPr>
-                <w:rFonts w:ascii="Calibri" w:eastAsia="Times New Roman" w:hAnsi="Calibri" w:cs="Calibri"/>
-                <w:color w:val="000000"/>
-                <w:sz w:val="20"/>
-                <w:szCs w:val="20"/>
-              </w:rPr>
-              <w:t>S020301</w:t>
-            </w:r>
-          </w:p>
-        </w:tc>
-        <w:tc>
-          <w:tcPr>
-            <w:tcW w:w="1845" w:type="dxa"/>
+            <w:tcW w:w="1885" w:type="dxa"/>
+            <w:shd w:val="clear" w:color="auto" w:fill="auto"/>
+            <w:noWrap/>
+            <w:hideMark/>
+          </w:tcPr>
+          <w:p>
+            <w:pPr>
+              <w:rPr>
+                <w:rFonts w:ascii="Calibri" w:eastAsia="Times New Roman" w:hAnsi="Calibri" w:cs="Calibri"/>
+                <w:color w:val="000000"/>
+                <w:sz w:val="20"/>
+                <w:szCs w:val="20"/>
+              </w:rPr>
+            </w:pPr>
+            <w:r>
+              <w:rPr>
+                <w:rFonts w:ascii="Calibri" w:eastAsia="Times New Roman" w:hAnsi="Calibri" w:cs="Calibri"/>
+                <w:color w:val="000000"/>
+                <w:sz w:val="20"/>
+                <w:szCs w:val="20"/>
+              </w:rPr>
+              <w:t>grlsMJNZJKDD</w:t>
+            </w:r>
+            <w:r>
+              <w:rPr>
+                <w:rFonts w:ascii="Calibri" w:eastAsia="Times New Roman" w:hAnsi="Calibri" w:cs="Calibri"/>
+                <w:color w:val="000000"/>
+                <w:sz w:val="20"/>
+                <w:szCs w:val="20"/>
+              </w:rPr>
+              <w:t>_1</w:t>
+            </w:r>
+          </w:p>
+        </w:tc>
+        <w:tc>
+          <w:tcPr>
+            <w:tcW w:w="1555" w:type="dxa"/>
             <w:shd w:val="clear" w:color="auto" w:fill="auto"/>
             <w:noWrap/>
             <w:hideMark/>
@@ -1856,34 +1800,43 @@
         </w:trPr>
         <w:tc>
           <w:tcPr>
-            <w:tcW w:w="1300" w:type="dxa"/>
-            <w:shd w:val="clear" w:color="auto" w:fill="auto"/>
-            <w:noWrap/>
-            <w:hideMark/>
-          </w:tcPr>
-          <w:p>
-            <w:pPr>
-              <w:rPr>
-                <w:rFonts w:ascii="Calibri" w:eastAsia="Times New Roman" w:hAnsi="Calibri" w:cs="Calibri"/>
-                <w:color w:val="000000"/>
-                <w:sz w:val="20"/>
-                <w:szCs w:val="20"/>
-              </w:rPr>
-            </w:pPr>
-            <w:r>
-              <w:rPr>
-                <w:rFonts w:ascii="Calibri" w:eastAsia="Times New Roman" w:hAnsi="Calibri" w:cs="Calibri"/>
-                <w:color w:val="000000"/>
-                <w:sz w:val="20"/>
-                <w:szCs w:val="20"/>
-              </w:rPr>
-              <w:t>S020302</w:t>
-            </w:r>
-          </w:p>
-        </w:tc>
-        <w:tc>
-          <w:tcPr>
-            <w:tcW w:w="1845" w:type="dxa"/>
+            <w:tcW w:w="1885" w:type="dxa"/>
+            <w:shd w:val="clear" w:color="auto" w:fill="auto"/>
+            <w:noWrap/>
+            <w:hideMark/>
+          </w:tcPr>
+          <w:p>
+            <w:pPr>
+              <w:rPr>
+                <w:rFonts w:ascii="Calibri" w:eastAsia="Times New Roman" w:hAnsi="Calibri" w:cs="Calibri"/>
+                <w:color w:val="000000"/>
+                <w:sz w:val="20"/>
+                <w:szCs w:val="20"/>
+              </w:rPr>
+            </w:pPr>
+            <w:r>
+              <w:rPr>
+                <w:rFonts w:ascii="Calibri" w:eastAsia="Times New Roman" w:hAnsi="Calibri" w:cs="Calibri"/>
+                <w:color w:val="000000"/>
+                <w:sz w:val="20"/>
+                <w:szCs w:val="20"/>
+              </w:rPr>
+              <w:t>grls4THCKBII</w:t>
+            </w:r>
+            <w:r>
+              <w:rPr>
+                <w:rFonts w:ascii="Calibri" w:eastAsia="Times New Roman" w:hAnsi="Calibri" w:cs="Calibri"/>
+                <w:color w:val="000000"/>
+                <w:sz w:val="20"/>
+                <w:szCs w:val="20"/>
+              </w:rPr>
+              <w:t>_1</w:t>
+            </w:r>
+          </w:p>
+        </w:tc>
+        <w:tc>
+          <w:tcPr>
+            <w:tcW w:w="1555" w:type="dxa"/>
             <w:shd w:val="clear" w:color="auto" w:fill="auto"/>
             <w:noWrap/>
             <w:hideMark/>
@@ -1970,34 +1923,43 @@
         </w:trPr>
         <w:tc>
           <w:tcPr>
-            <w:tcW w:w="1300" w:type="dxa"/>
-            <w:shd w:val="clear" w:color="auto" w:fill="auto"/>
-            <w:noWrap/>
-            <w:hideMark/>
-          </w:tcPr>
-          <w:p>
-            <w:pPr>
-              <w:rPr>
-                <w:rFonts w:ascii="Calibri" w:eastAsia="Times New Roman" w:hAnsi="Calibri" w:cs="Calibri"/>
-                <w:color w:val="000000"/>
-                <w:sz w:val="20"/>
-                <w:szCs w:val="20"/>
-              </w:rPr>
-            </w:pPr>
-            <w:r>
-              <w:rPr>
-                <w:rFonts w:ascii="Calibri" w:eastAsia="Times New Roman" w:hAnsi="Calibri" w:cs="Calibri"/>
-                <w:color w:val="000000"/>
-                <w:sz w:val="20"/>
-                <w:szCs w:val="20"/>
-              </w:rPr>
-              <w:t>S020391</w:t>
-            </w:r>
-          </w:p>
-        </w:tc>
-        <w:tc>
-          <w:tcPr>
-            <w:tcW w:w="1845" w:type="dxa"/>
+            <w:tcW w:w="1885" w:type="dxa"/>
+            <w:shd w:val="clear" w:color="auto" w:fill="auto"/>
+            <w:noWrap/>
+            <w:hideMark/>
+          </w:tcPr>
+          <w:p>
+            <w:pPr>
+              <w:rPr>
+                <w:rFonts w:ascii="Calibri" w:eastAsia="Times New Roman" w:hAnsi="Calibri" w:cs="Calibri"/>
+                <w:color w:val="000000"/>
+                <w:sz w:val="20"/>
+                <w:szCs w:val="20"/>
+              </w:rPr>
+            </w:pPr>
+            <w:r>
+              <w:rPr>
+                <w:rFonts w:ascii="Calibri" w:eastAsia="Times New Roman" w:hAnsi="Calibri" w:cs="Calibri"/>
+                <w:color w:val="000000"/>
+                <w:sz w:val="20"/>
+                <w:szCs w:val="20"/>
+              </w:rPr>
+              <w:t>grlsKLCB9Q55</w:t>
+            </w:r>
+            <w:r>
+              <w:rPr>
+                <w:rFonts w:ascii="Calibri" w:eastAsia="Times New Roman" w:hAnsi="Calibri" w:cs="Calibri"/>
+                <w:color w:val="000000"/>
+                <w:sz w:val="20"/>
+                <w:szCs w:val="20"/>
+              </w:rPr>
+              <w:t>_1</w:t>
+            </w:r>
+          </w:p>
+        </w:tc>
+        <w:tc>
+          <w:tcPr>
+            <w:tcW w:w="1555" w:type="dxa"/>
             <w:shd w:val="clear" w:color="auto" w:fill="auto"/>
             <w:noWrap/>
             <w:hideMark/>
@@ -2084,34 +2046,43 @@
         </w:trPr>
         <w:tc>
           <w:tcPr>
-            <w:tcW w:w="1300" w:type="dxa"/>
-            <w:shd w:val="clear" w:color="auto" w:fill="auto"/>
-            <w:noWrap/>
-            <w:hideMark/>
-          </w:tcPr>
-          <w:p>
-            <w:pPr>
-              <w:rPr>
-                <w:rFonts w:ascii="Calibri" w:eastAsia="Times New Roman" w:hAnsi="Calibri" w:cs="Calibri"/>
-                <w:color w:val="000000"/>
-                <w:sz w:val="20"/>
-                <w:szCs w:val="20"/>
-              </w:rPr>
-            </w:pPr>
-            <w:r>
-              <w:rPr>
-                <w:rFonts w:ascii="Calibri" w:eastAsia="Times New Roman" w:hAnsi="Calibri" w:cs="Calibri"/>
-                <w:color w:val="000000"/>
-                <w:sz w:val="20"/>
-                <w:szCs w:val="20"/>
-              </w:rPr>
-              <w:t>S020913</w:t>
-            </w:r>
-          </w:p>
-        </w:tc>
-        <w:tc>
-          <w:tcPr>
-            <w:tcW w:w="1845" w:type="dxa"/>
+            <w:tcW w:w="1885" w:type="dxa"/>
+            <w:shd w:val="clear" w:color="auto" w:fill="auto"/>
+            <w:noWrap/>
+            <w:hideMark/>
+          </w:tcPr>
+          <w:p>
+            <w:pPr>
+              <w:rPr>
+                <w:rFonts w:ascii="Calibri" w:eastAsia="Times New Roman" w:hAnsi="Calibri" w:cs="Calibri"/>
+                <w:color w:val="000000"/>
+                <w:sz w:val="20"/>
+                <w:szCs w:val="20"/>
+              </w:rPr>
+            </w:pPr>
+            <w:r>
+              <w:rPr>
+                <w:rFonts w:ascii="Calibri" w:eastAsia="Times New Roman" w:hAnsi="Calibri" w:cs="Calibri"/>
+                <w:color w:val="000000"/>
+                <w:sz w:val="20"/>
+                <w:szCs w:val="20"/>
+              </w:rPr>
+              <w:t>grlsYS5D3CVV</w:t>
+            </w:r>
+            <w:r>
+              <w:rPr>
+                <w:rFonts w:ascii="Calibri" w:eastAsia="Times New Roman" w:hAnsi="Calibri" w:cs="Calibri"/>
+                <w:color w:val="000000"/>
+                <w:sz w:val="20"/>
+                <w:szCs w:val="20"/>
+              </w:rPr>
+              <w:t>_1</w:t>
+            </w:r>
+          </w:p>
+        </w:tc>
+        <w:tc>
+          <w:tcPr>
+            <w:tcW w:w="1555" w:type="dxa"/>
             <w:shd w:val="clear" w:color="auto" w:fill="auto"/>
             <w:noWrap/>
             <w:hideMark/>
@@ -2198,34 +2169,43 @@
         </w:trPr>
         <w:tc>
           <w:tcPr>
-            <w:tcW w:w="1300" w:type="dxa"/>
-            <w:shd w:val="clear" w:color="auto" w:fill="auto"/>
-            <w:noWrap/>
-            <w:hideMark/>
-          </w:tcPr>
-          <w:p>
-            <w:pPr>
-              <w:rPr>
-                <w:rFonts w:ascii="Calibri" w:eastAsia="Times New Roman" w:hAnsi="Calibri" w:cs="Calibri"/>
-                <w:color w:val="000000"/>
-                <w:sz w:val="20"/>
-                <w:szCs w:val="20"/>
-              </w:rPr>
-            </w:pPr>
-            <w:r>
-              <w:rPr>
-                <w:rFonts w:ascii="Calibri" w:eastAsia="Times New Roman" w:hAnsi="Calibri" w:cs="Calibri"/>
-                <w:color w:val="000000"/>
-                <w:sz w:val="20"/>
-                <w:szCs w:val="20"/>
-              </w:rPr>
-              <w:t>S028037</w:t>
-            </w:r>
-          </w:p>
-        </w:tc>
-        <w:tc>
-          <w:tcPr>
-            <w:tcW w:w="1845" w:type="dxa"/>
+            <w:tcW w:w="1885" w:type="dxa"/>
+            <w:shd w:val="clear" w:color="auto" w:fill="auto"/>
+            <w:noWrap/>
+            <w:hideMark/>
+          </w:tcPr>
+          <w:p>
+            <w:pPr>
+              <w:rPr>
+                <w:rFonts w:ascii="Calibri" w:eastAsia="Times New Roman" w:hAnsi="Calibri" w:cs="Calibri"/>
+                <w:color w:val="000000"/>
+                <w:sz w:val="20"/>
+                <w:szCs w:val="20"/>
+              </w:rPr>
+            </w:pPr>
+            <w:r>
+              <w:rPr>
+                <w:rFonts w:ascii="Calibri" w:eastAsia="Times New Roman" w:hAnsi="Calibri" w:cs="Calibri"/>
+                <w:color w:val="000000"/>
+                <w:sz w:val="20"/>
+                <w:szCs w:val="20"/>
+              </w:rPr>
+              <w:t>grlsYY0S6W44</w:t>
+            </w:r>
+            <w:r>
+              <w:rPr>
+                <w:rFonts w:ascii="Calibri" w:eastAsia="Times New Roman" w:hAnsi="Calibri" w:cs="Calibri"/>
+                <w:color w:val="000000"/>
+                <w:sz w:val="20"/>
+                <w:szCs w:val="20"/>
+              </w:rPr>
+              <w:t>_1</w:t>
+            </w:r>
+          </w:p>
+        </w:tc>
+        <w:tc>
+          <w:tcPr>
+            <w:tcW w:w="1555" w:type="dxa"/>
             <w:shd w:val="clear" w:color="auto" w:fill="auto"/>
             <w:noWrap/>
             <w:hideMark/>
@@ -2312,34 +2292,43 @@
         </w:trPr>
         <w:tc>
           <w:tcPr>
-            <w:tcW w:w="1300" w:type="dxa"/>
-            <w:shd w:val="clear" w:color="auto" w:fill="auto"/>
-            <w:noWrap/>
-            <w:hideMark/>
-          </w:tcPr>
-          <w:p>
-            <w:pPr>
-              <w:rPr>
-                <w:rFonts w:ascii="Calibri" w:eastAsia="Times New Roman" w:hAnsi="Calibri" w:cs="Calibri"/>
-                <w:color w:val="000000"/>
-                <w:sz w:val="20"/>
-                <w:szCs w:val="20"/>
-              </w:rPr>
-            </w:pPr>
-            <w:r>
-              <w:rPr>
-                <w:rFonts w:ascii="Calibri" w:eastAsia="Times New Roman" w:hAnsi="Calibri" w:cs="Calibri"/>
-                <w:color w:val="000000"/>
-                <w:sz w:val="20"/>
-                <w:szCs w:val="20"/>
-              </w:rPr>
-              <w:t>S028073</w:t>
-            </w:r>
-          </w:p>
-        </w:tc>
-        <w:tc>
-          <w:tcPr>
-            <w:tcW w:w="1845" w:type="dxa"/>
+            <w:tcW w:w="1885" w:type="dxa"/>
+            <w:shd w:val="clear" w:color="auto" w:fill="auto"/>
+            <w:noWrap/>
+            <w:hideMark/>
+          </w:tcPr>
+          <w:p>
+            <w:pPr>
+              <w:rPr>
+                <w:rFonts w:ascii="Calibri" w:eastAsia="Times New Roman" w:hAnsi="Calibri" w:cs="Calibri"/>
+                <w:color w:val="000000"/>
+                <w:sz w:val="20"/>
+                <w:szCs w:val="20"/>
+              </w:rPr>
+            </w:pPr>
+            <w:r>
+              <w:rPr>
+                <w:rFonts w:ascii="Calibri" w:eastAsia="Times New Roman" w:hAnsi="Calibri" w:cs="Calibri"/>
+                <w:color w:val="000000"/>
+                <w:sz w:val="20"/>
+                <w:szCs w:val="20"/>
+              </w:rPr>
+              <w:t>grlsI0RDZYGG</w:t>
+            </w:r>
+            <w:r>
+              <w:rPr>
+                <w:rFonts w:ascii="Calibri" w:eastAsia="Times New Roman" w:hAnsi="Calibri" w:cs="Calibri"/>
+                <w:color w:val="000000"/>
+                <w:sz w:val="20"/>
+                <w:szCs w:val="20"/>
+              </w:rPr>
+              <w:t>_1</w:t>
+            </w:r>
+          </w:p>
+        </w:tc>
+        <w:tc>
+          <w:tcPr>
+            <w:tcW w:w="1555" w:type="dxa"/>
             <w:shd w:val="clear" w:color="auto" w:fill="auto"/>
             <w:noWrap/>
             <w:hideMark/>
@@ -2426,7 +2415,7 @@
         </w:trPr>
         <w:tc>
           <w:tcPr>
-            <w:tcW w:w="6745" w:type="dxa"/>
+            <w:tcW w:w="7040" w:type="dxa"/>
             <w:gridSpan w:val="4"/>
             <w:shd w:val="clear" w:color="auto" w:fill="auto"/>
             <w:noWrap/>
@@ -2465,34 +2454,43 @@
         </w:trPr>
         <w:tc>
           <w:tcPr>
-            <w:tcW w:w="1300" w:type="dxa"/>
-            <w:shd w:val="clear" w:color="auto" w:fill="auto"/>
-            <w:noWrap/>
-            <w:hideMark/>
-          </w:tcPr>
-          <w:p>
-            <w:pPr>
-              <w:rPr>
-                <w:rFonts w:ascii="Calibri" w:eastAsia="Times New Roman" w:hAnsi="Calibri" w:cs="Calibri"/>
-                <w:color w:val="000000"/>
-                <w:sz w:val="20"/>
-                <w:szCs w:val="20"/>
-              </w:rPr>
-            </w:pPr>
-            <w:r>
-              <w:rPr>
-                <w:rFonts w:ascii="Calibri" w:eastAsia="Times New Roman" w:hAnsi="Calibri" w:cs="Calibri"/>
-                <w:color w:val="000000"/>
-                <w:sz w:val="20"/>
-                <w:szCs w:val="20"/>
-              </w:rPr>
-              <w:t>S040085</w:t>
-            </w:r>
-          </w:p>
-        </w:tc>
-        <w:tc>
-          <w:tcPr>
-            <w:tcW w:w="1845" w:type="dxa"/>
+            <w:tcW w:w="1885" w:type="dxa"/>
+            <w:shd w:val="clear" w:color="auto" w:fill="auto"/>
+            <w:noWrap/>
+            <w:hideMark/>
+          </w:tcPr>
+          <w:p>
+            <w:pPr>
+              <w:rPr>
+                <w:rFonts w:ascii="Calibri" w:eastAsia="Times New Roman" w:hAnsi="Calibri" w:cs="Calibri"/>
+                <w:color w:val="000000"/>
+                <w:sz w:val="20"/>
+                <w:szCs w:val="20"/>
+              </w:rPr>
+            </w:pPr>
+            <w:r>
+              <w:rPr>
+                <w:rFonts w:ascii="Calibri" w:eastAsia="Times New Roman" w:hAnsi="Calibri" w:cs="Calibri"/>
+                <w:color w:val="000000"/>
+                <w:sz w:val="20"/>
+                <w:szCs w:val="20"/>
+              </w:rPr>
+              <w:t>grlsf221765a</w:t>
+            </w:r>
+            <w:r>
+              <w:rPr>
+                <w:rFonts w:ascii="Calibri" w:eastAsia="Times New Roman" w:hAnsi="Calibri" w:cs="Calibri"/>
+                <w:color w:val="000000"/>
+                <w:sz w:val="20"/>
+                <w:szCs w:val="20"/>
+              </w:rPr>
+              <w:t>_1</w:t>
+            </w:r>
+          </w:p>
+        </w:tc>
+        <w:tc>
+          <w:tcPr>
+            <w:tcW w:w="1555" w:type="dxa"/>
             <w:shd w:val="clear" w:color="auto" w:fill="auto"/>
             <w:noWrap/>
             <w:hideMark/>
@@ -2579,34 +2577,43 @@
         </w:trPr>
         <w:tc>
           <w:tcPr>
-            <w:tcW w:w="1300" w:type="dxa"/>
-            <w:shd w:val="clear" w:color="auto" w:fill="auto"/>
-            <w:noWrap/>
-            <w:hideMark/>
-          </w:tcPr>
-          <w:p>
-            <w:pPr>
-              <w:rPr>
-                <w:rFonts w:ascii="Calibri" w:eastAsia="Times New Roman" w:hAnsi="Calibri" w:cs="Calibri"/>
-                <w:color w:val="000000"/>
-                <w:sz w:val="20"/>
-                <w:szCs w:val="20"/>
-              </w:rPr>
-            </w:pPr>
-            <w:r>
-              <w:rPr>
-                <w:rFonts w:ascii="Calibri" w:eastAsia="Times New Roman" w:hAnsi="Calibri" w:cs="Calibri"/>
-                <w:color w:val="000000"/>
-                <w:sz w:val="20"/>
-                <w:szCs w:val="20"/>
-              </w:rPr>
-              <w:t>S040135</w:t>
-            </w:r>
-          </w:p>
-        </w:tc>
-        <w:tc>
-          <w:tcPr>
-            <w:tcW w:w="1845" w:type="dxa"/>
+            <w:tcW w:w="1885" w:type="dxa"/>
+            <w:shd w:val="clear" w:color="auto" w:fill="auto"/>
+            <w:noWrap/>
+            <w:hideMark/>
+          </w:tcPr>
+          <w:p>
+            <w:pPr>
+              <w:rPr>
+                <w:rFonts w:ascii="Calibri" w:eastAsia="Times New Roman" w:hAnsi="Calibri" w:cs="Calibri"/>
+                <w:color w:val="000000"/>
+                <w:sz w:val="20"/>
+                <w:szCs w:val="20"/>
+              </w:rPr>
+            </w:pPr>
+            <w:r>
+              <w:rPr>
+                <w:rFonts w:ascii="Calibri" w:eastAsia="Times New Roman" w:hAnsi="Calibri" w:cs="Calibri"/>
+                <w:color w:val="000000"/>
+                <w:sz w:val="20"/>
+                <w:szCs w:val="20"/>
+              </w:rPr>
+              <w:t>grls63a7b72a</w:t>
+            </w:r>
+            <w:r>
+              <w:rPr>
+                <w:rFonts w:ascii="Calibri" w:eastAsia="Times New Roman" w:hAnsi="Calibri" w:cs="Calibri"/>
+                <w:color w:val="000000"/>
+                <w:sz w:val="20"/>
+                <w:szCs w:val="20"/>
+              </w:rPr>
+              <w:t>_1</w:t>
+            </w:r>
+          </w:p>
+        </w:tc>
+        <w:tc>
+          <w:tcPr>
+            <w:tcW w:w="1555" w:type="dxa"/>
             <w:shd w:val="clear" w:color="auto" w:fill="auto"/>
             <w:noWrap/>
             <w:hideMark/>
@@ -2693,34 +2700,43 @@
         </w:trPr>
         <w:tc>
           <w:tcPr>
-            <w:tcW w:w="1300" w:type="dxa"/>
-            <w:shd w:val="clear" w:color="auto" w:fill="auto"/>
-            <w:noWrap/>
-            <w:hideMark/>
-          </w:tcPr>
-          <w:p>
-            <w:pPr>
-              <w:rPr>
-                <w:rFonts w:ascii="Calibri" w:eastAsia="Times New Roman" w:hAnsi="Calibri" w:cs="Calibri"/>
-                <w:color w:val="000000"/>
-                <w:sz w:val="20"/>
-                <w:szCs w:val="20"/>
-              </w:rPr>
-            </w:pPr>
-            <w:r>
-              <w:rPr>
-                <w:rFonts w:ascii="Calibri" w:eastAsia="Times New Roman" w:hAnsi="Calibri" w:cs="Calibri"/>
-                <w:color w:val="000000"/>
-                <w:sz w:val="20"/>
-                <w:szCs w:val="20"/>
-              </w:rPr>
-              <w:t>S040195</w:t>
-            </w:r>
-          </w:p>
-        </w:tc>
-        <w:tc>
-          <w:tcPr>
-            <w:tcW w:w="1845" w:type="dxa"/>
+            <w:tcW w:w="1885" w:type="dxa"/>
+            <w:shd w:val="clear" w:color="auto" w:fill="auto"/>
+            <w:noWrap/>
+            <w:hideMark/>
+          </w:tcPr>
+          <w:p>
+            <w:pPr>
+              <w:rPr>
+                <w:rFonts w:ascii="Calibri" w:eastAsia="Times New Roman" w:hAnsi="Calibri" w:cs="Calibri"/>
+                <w:color w:val="000000"/>
+                <w:sz w:val="20"/>
+                <w:szCs w:val="20"/>
+              </w:rPr>
+            </w:pPr>
+            <w:r>
+              <w:rPr>
+                <w:rFonts w:ascii="Calibri" w:eastAsia="Times New Roman" w:hAnsi="Calibri" w:cs="Calibri"/>
+                <w:color w:val="000000"/>
+                <w:sz w:val="20"/>
+                <w:szCs w:val="20"/>
+              </w:rPr>
+              <w:t>grls3868b86a</w:t>
+            </w:r>
+            <w:r>
+              <w:rPr>
+                <w:rFonts w:ascii="Calibri" w:eastAsia="Times New Roman" w:hAnsi="Calibri" w:cs="Calibri"/>
+                <w:color w:val="000000"/>
+                <w:sz w:val="20"/>
+                <w:szCs w:val="20"/>
+              </w:rPr>
+              <w:t>_1</w:t>
+            </w:r>
+          </w:p>
+        </w:tc>
+        <w:tc>
+          <w:tcPr>
+            <w:tcW w:w="1555" w:type="dxa"/>
             <w:shd w:val="clear" w:color="auto" w:fill="auto"/>
             <w:noWrap/>
             <w:hideMark/>
@@ -2807,34 +2823,43 @@
         </w:trPr>
         <w:tc>
           <w:tcPr>
-            <w:tcW w:w="1300" w:type="dxa"/>
-            <w:shd w:val="clear" w:color="auto" w:fill="auto"/>
-            <w:noWrap/>
-            <w:hideMark/>
-          </w:tcPr>
-          <w:p>
-            <w:pPr>
-              <w:rPr>
-                <w:rFonts w:ascii="Calibri" w:eastAsia="Times New Roman" w:hAnsi="Calibri" w:cs="Calibri"/>
-                <w:color w:val="000000"/>
-                <w:sz w:val="20"/>
-                <w:szCs w:val="20"/>
-              </w:rPr>
-            </w:pPr>
-            <w:r>
-              <w:rPr>
-                <w:rFonts w:ascii="Calibri" w:eastAsia="Times New Roman" w:hAnsi="Calibri" w:cs="Calibri"/>
-                <w:color w:val="000000"/>
-                <w:sz w:val="20"/>
-                <w:szCs w:val="20"/>
-              </w:rPr>
-              <w:t>S040228</w:t>
-            </w:r>
-          </w:p>
-        </w:tc>
-        <w:tc>
-          <w:tcPr>
-            <w:tcW w:w="1845" w:type="dxa"/>
+            <w:tcW w:w="1885" w:type="dxa"/>
+            <w:shd w:val="clear" w:color="auto" w:fill="auto"/>
+            <w:noWrap/>
+            <w:hideMark/>
+          </w:tcPr>
+          <w:p>
+            <w:pPr>
+              <w:rPr>
+                <w:rFonts w:ascii="Calibri" w:eastAsia="Times New Roman" w:hAnsi="Calibri" w:cs="Calibri"/>
+                <w:color w:val="000000"/>
+                <w:sz w:val="20"/>
+                <w:szCs w:val="20"/>
+              </w:rPr>
+            </w:pPr>
+            <w:r>
+              <w:rPr>
+                <w:rFonts w:ascii="Calibri" w:eastAsia="Times New Roman" w:hAnsi="Calibri" w:cs="Calibri"/>
+                <w:color w:val="000000"/>
+                <w:sz w:val="20"/>
+                <w:szCs w:val="20"/>
+              </w:rPr>
+              <w:t>grls8ee21c9e</w:t>
+            </w:r>
+            <w:r>
+              <w:rPr>
+                <w:rFonts w:ascii="Calibri" w:eastAsia="Times New Roman" w:hAnsi="Calibri" w:cs="Calibri"/>
+                <w:color w:val="000000"/>
+                <w:sz w:val="20"/>
+                <w:szCs w:val="20"/>
+              </w:rPr>
+              <w:t>_1</w:t>
+            </w:r>
+          </w:p>
+        </w:tc>
+        <w:tc>
+          <w:tcPr>
+            <w:tcW w:w="1555" w:type="dxa"/>
             <w:shd w:val="clear" w:color="auto" w:fill="auto"/>
             <w:noWrap/>
             <w:hideMark/>
@@ -2921,34 +2946,43 @@
         </w:trPr>
         <w:tc>
           <w:tcPr>
-            <w:tcW w:w="1300" w:type="dxa"/>
-            <w:shd w:val="clear" w:color="auto" w:fill="auto"/>
-            <w:noWrap/>
-            <w:hideMark/>
-          </w:tcPr>
-          <w:p>
-            <w:pPr>
-              <w:rPr>
-                <w:rFonts w:ascii="Calibri" w:eastAsia="Times New Roman" w:hAnsi="Calibri" w:cs="Calibri"/>
-                <w:color w:val="000000"/>
-                <w:sz w:val="20"/>
-                <w:szCs w:val="20"/>
-              </w:rPr>
-            </w:pPr>
-            <w:r>
-              <w:rPr>
-                <w:rFonts w:ascii="Calibri" w:eastAsia="Times New Roman" w:hAnsi="Calibri" w:cs="Calibri"/>
-                <w:color w:val="000000"/>
-                <w:sz w:val="20"/>
-                <w:szCs w:val="20"/>
-              </w:rPr>
-              <w:t>S040234</w:t>
-            </w:r>
-          </w:p>
-        </w:tc>
-        <w:tc>
-          <w:tcPr>
-            <w:tcW w:w="1845" w:type="dxa"/>
+            <w:tcW w:w="1885" w:type="dxa"/>
+            <w:shd w:val="clear" w:color="auto" w:fill="auto"/>
+            <w:noWrap/>
+            <w:hideMark/>
+          </w:tcPr>
+          <w:p>
+            <w:pPr>
+              <w:rPr>
+                <w:rFonts w:ascii="Calibri" w:eastAsia="Times New Roman" w:hAnsi="Calibri" w:cs="Calibri"/>
+                <w:color w:val="000000"/>
+                <w:sz w:val="20"/>
+                <w:szCs w:val="20"/>
+              </w:rPr>
+            </w:pPr>
+            <w:r>
+              <w:rPr>
+                <w:rFonts w:ascii="Calibri" w:eastAsia="Times New Roman" w:hAnsi="Calibri" w:cs="Calibri"/>
+                <w:color w:val="000000"/>
+                <w:sz w:val="20"/>
+                <w:szCs w:val="20"/>
+              </w:rPr>
+              <w:t>grls1b975853</w:t>
+            </w:r>
+            <w:r>
+              <w:rPr>
+                <w:rFonts w:ascii="Calibri" w:eastAsia="Times New Roman" w:hAnsi="Calibri" w:cs="Calibri"/>
+                <w:color w:val="000000"/>
+                <w:sz w:val="20"/>
+                <w:szCs w:val="20"/>
+              </w:rPr>
+              <w:t>_1</w:t>
+            </w:r>
+          </w:p>
+        </w:tc>
+        <w:tc>
+          <w:tcPr>
+            <w:tcW w:w="1555" w:type="dxa"/>
             <w:shd w:val="clear" w:color="auto" w:fill="auto"/>
             <w:noWrap/>
             <w:hideMark/>
@@ -3035,34 +3069,43 @@
         </w:trPr>
         <w:tc>
           <w:tcPr>
-            <w:tcW w:w="1300" w:type="dxa"/>
-            <w:shd w:val="clear" w:color="auto" w:fill="auto"/>
-            <w:noWrap/>
-            <w:hideMark/>
-          </w:tcPr>
-          <w:p>
-            <w:pPr>
-              <w:rPr>
-                <w:rFonts w:ascii="Calibri" w:eastAsia="Times New Roman" w:hAnsi="Calibri" w:cs="Calibri"/>
-                <w:color w:val="000000"/>
-                <w:sz w:val="20"/>
-                <w:szCs w:val="20"/>
-              </w:rPr>
-            </w:pPr>
-            <w:r>
-              <w:rPr>
-                <w:rFonts w:ascii="Calibri" w:eastAsia="Times New Roman" w:hAnsi="Calibri" w:cs="Calibri"/>
-                <w:color w:val="000000"/>
-                <w:sz w:val="20"/>
-                <w:szCs w:val="20"/>
-              </w:rPr>
-              <w:t>S040259</w:t>
-            </w:r>
-          </w:p>
-        </w:tc>
-        <w:tc>
-          <w:tcPr>
-            <w:tcW w:w="1845" w:type="dxa"/>
+            <w:tcW w:w="1885" w:type="dxa"/>
+            <w:shd w:val="clear" w:color="auto" w:fill="auto"/>
+            <w:noWrap/>
+            <w:hideMark/>
+          </w:tcPr>
+          <w:p>
+            <w:pPr>
+              <w:rPr>
+                <w:rFonts w:ascii="Calibri" w:eastAsia="Times New Roman" w:hAnsi="Calibri" w:cs="Calibri"/>
+                <w:color w:val="000000"/>
+                <w:sz w:val="20"/>
+                <w:szCs w:val="20"/>
+              </w:rPr>
+            </w:pPr>
+            <w:r>
+              <w:rPr>
+                <w:rFonts w:ascii="Calibri" w:eastAsia="Times New Roman" w:hAnsi="Calibri" w:cs="Calibri"/>
+                <w:color w:val="000000"/>
+                <w:sz w:val="20"/>
+                <w:szCs w:val="20"/>
+              </w:rPr>
+              <w:t>grls05abcd2b</w:t>
+            </w:r>
+            <w:r>
+              <w:rPr>
+                <w:rFonts w:ascii="Calibri" w:eastAsia="Times New Roman" w:hAnsi="Calibri" w:cs="Calibri"/>
+                <w:color w:val="000000"/>
+                <w:sz w:val="20"/>
+                <w:szCs w:val="20"/>
+              </w:rPr>
+              <w:t>_1</w:t>
+            </w:r>
+          </w:p>
+        </w:tc>
+        <w:tc>
+          <w:tcPr>
+            <w:tcW w:w="1555" w:type="dxa"/>
             <w:shd w:val="clear" w:color="auto" w:fill="auto"/>
             <w:noWrap/>
             <w:hideMark/>

</xml_diff>

<commit_message>
Start tutorial with public_ids  (#14)
* use public_ids

* details of map_id_sex

* clarity of text and update of sample IDs

* use public_ids for downstream analysis

* update the analysis notes

* skip filtration of 1st degree relatives

* remove 1st degree relatives

* add the step of relatives exclusion to pheno

* use the new no_relatives file for heritability

* Update 7.gwas.md

* move LD and PCA to pheno after final filter

* new LD and PCA

* Update input file name

* fix old file name

* more description of the breeding values

* Update plink gwas

* Update GCTA gwas

* fix typos in 5.pheno.md

* more details about phenotype data

* more explanation and slight redesign

* change gcta to gcta_target

* Update 7.gwas.md

* Update 7.gwas.md

* Update 7.gwas.md

* fix the LD score
</commit_message>
<xml_diff>
--- a/Genotyping_Analysis_Notes.docx
+++ b/Genotyping_Analysis_Notes.docx
@@ -77,10 +77,7 @@
         <w:t>Study design</w:t>
       </w:r>
       <w:r>
-        <w:t xml:space="preserve">: Genotyping happened </w:t>
-      </w:r>
-      <w:r>
-        <w:t>in two phases:</w:t>
+        <w:t>: Genotyping happened in two phases:</w:t>
       </w:r>
     </w:p>
     <w:p>
@@ -208,14 +205,7 @@
           <w:b/>
           <w:bCs/>
         </w:rPr>
-        <w:t>Exclusion of samples with Dish QC (DQC)</w:t>
-      </w:r>
-      <w:r>
-        <w:rPr>
-          <w:b/>
-          <w:bCs/>
-        </w:rPr>
-        <w:t xml:space="preserve"> &lt; 0.82</w:t>
+        <w:t>Exclusion of samples with Dish QC (DQC) &lt; 0.82</w:t>
       </w:r>
       <w:r>
         <w:t xml:space="preserve">: DQC is a QC metric </w:t>
@@ -247,31 +237,17 @@
           <w:b/>
           <w:bCs/>
         </w:rPr>
-        <w:t>E</w:t>
+        <w:t>Exclusion of samples with low call rate values &lt; 95%</w:t>
+      </w:r>
+      <w:r>
+        <w:t xml:space="preserve">: Call rate was calculated by </w:t>
       </w:r>
       <w:r>
         <w:rPr>
           <w:b/>
           <w:bCs/>
         </w:rPr>
-        <w:t>xclusion of samples with low call rate values &lt; 95%</w:t>
-      </w:r>
-      <w:r>
-        <w:t xml:space="preserve">: Call rate was calculated by </w:t>
-      </w:r>
-      <w:r>
-        <w:rPr>
-          <w:b/>
-          <w:bCs/>
-        </w:rPr>
-        <w:t>p</w:t>
-      </w:r>
-      <w:r>
-        <w:rPr>
-          <w:b/>
-          <w:bCs/>
-        </w:rPr>
-        <w:t>reliminary genotyping</w:t>
+        <w:t>preliminary genotyping</w:t>
       </w:r>
       <w:r>
         <w:t xml:space="preserve"> using </w:t>
@@ -286,10 +262,7 @@
         <w:t xml:space="preserve"> subset of probe sets</w:t>
       </w:r>
       <w:r>
-        <w:t xml:space="preserve"> with known high performance</w:t>
-      </w:r>
-      <w:r>
-        <w:t>.</w:t>
+        <w:t xml:space="preserve"> with known high performance.</w:t>
       </w:r>
     </w:p>
     <w:p>
@@ -406,10 +379,7 @@
         <w:t xml:space="preserve">was done </w:t>
       </w:r>
       <w:r>
-        <w:t>using the recommended options of the best practice workflow for large batches</w:t>
-      </w:r>
-      <w:r>
-        <w:t>.</w:t>
+        <w:t>using the recommended options of the best practice workflow for large batches.</w:t>
       </w:r>
     </w:p>
     <w:p>
@@ -429,13 +399,7 @@
         <w:t>Probe set classification and prioritization to identify the final recommended list of SNPs</w:t>
       </w:r>
       <w:r>
-        <w:t xml:space="preserve">: </w:t>
-      </w:r>
-      <w:r>
-        <w:t>T</w:t>
-      </w:r>
-      <w:r>
-        <w:t xml:space="preserve">he probe sets are typically classified based on a group quality metrics to identify those with high quality. </w:t>
+        <w:t xml:space="preserve">: The probe sets are typically classified based on a group quality metrics to identify those with high quality. </w:t>
       </w:r>
       <w:r>
         <w:t>When more than one probe set has been designed to interrogate a SNP, the “best” probe set is identified.</w:t>
@@ -474,13 +438,7 @@
         <w:t xml:space="preserve">s with each probe set representing a unique SNP. The </w:t>
       </w:r>
       <w:r>
-        <w:t>probe set</w:t>
-      </w:r>
-      <w:r>
-        <w:t>s were prioritized based on this</w:t>
-      </w:r>
-      <w:r>
-        <w:t xml:space="preserve"> </w:t>
+        <w:t xml:space="preserve">probe sets were prioritized based on this </w:t>
       </w:r>
       <w:r>
         <w:t xml:space="preserve">order </w:t>
@@ -584,16 +542,7 @@
         <w:t>PLINK files</w:t>
       </w:r>
       <w:r>
-        <w:t xml:space="preserve">: using the SNP ids </w:t>
-      </w:r>
-      <w:r>
-        <w:t xml:space="preserve">(not </w:t>
-      </w:r>
-      <w:r>
-        <w:t>the probe set ids</w:t>
-      </w:r>
-      <w:r>
-        <w:t>)</w:t>
+        <w:t>: using the SNP ids (not the probe set ids)</w:t>
       </w:r>
     </w:p>
     <w:p>
@@ -638,10 +587,7 @@
         <w:t>eference allele based on genome position</w:t>
       </w:r>
       <w:r>
-        <w:t xml:space="preserve"> (</w:t>
-      </w:r>
-      <w:r>
-        <w:t xml:space="preserve">CanFam3 assembly and an additional Y chromosome assembly </w:t>
+        <w:t xml:space="preserve"> (CanFam3 assembly and an additional Y chromosome assembly </w:t>
       </w:r>
       <w:r>
         <w:lastRenderedPageBreak/>
@@ -653,13 +599,7 @@
       </w:r>
       <w:proofErr w:type="spellEnd"/>
       <w:r>
-        <w:t xml:space="preserve"> </w:t>
-      </w:r>
-      <w:r>
-        <w:t xml:space="preserve">with </w:t>
-      </w:r>
-      <w:r>
-        <w:t xml:space="preserve">accession: </w:t>
+        <w:t xml:space="preserve"> with accession: </w:t>
       </w:r>
       <w:r>
         <w:t>KP081776.1</w:t>
@@ -756,25 +696,10 @@
         <w:t xml:space="preserve">Comparing </w:t>
       </w:r>
       <w:r>
-        <w:t xml:space="preserve">the </w:t>
-      </w:r>
-      <w:r>
-        <w:t>computed genders</w:t>
-      </w:r>
-      <w:r>
-        <w:t xml:space="preserve"> on </w:t>
-      </w:r>
-      <w:r>
-        <w:t xml:space="preserve">the 2 arrays, the computed genders were always concordant except for </w:t>
-      </w:r>
-      <w:r>
-        <w:t>two</w:t>
-      </w:r>
-      <w:r>
-        <w:t xml:space="preserve"> sample</w:t>
-      </w:r>
-      <w:r>
-        <w:t xml:space="preserve">s. </w:t>
+        <w:t xml:space="preserve">the computed genders on </w:t>
+      </w:r>
+      <w:r>
+        <w:t xml:space="preserve">the 2 arrays, the computed genders were always concordant except for two samples. </w:t>
       </w:r>
     </w:p>
     <w:p>
@@ -787,31 +712,13 @@
         <w:ind w:left="1800"/>
       </w:pPr>
       <w:r>
-        <w:t>C</w:t>
-      </w:r>
-      <w:r>
-        <w:t xml:space="preserve">omparing the computed </w:t>
-      </w:r>
-      <w:r>
-        <w:t>genders</w:t>
+        <w:t>Comparing the computed genders</w:t>
       </w:r>
       <w:r>
         <w:t xml:space="preserve"> with</w:t>
       </w:r>
       <w:r>
-        <w:t xml:space="preserve"> the input metadata</w:t>
-      </w:r>
-      <w:r>
-        <w:t xml:space="preserve"> </w:t>
-      </w:r>
-      <w:r>
-        <w:t xml:space="preserve">showed </w:t>
-      </w:r>
-      <w:r>
-        <w:t>another 9</w:t>
-      </w:r>
-      <w:r>
-        <w:t xml:space="preserve"> </w:t>
+        <w:t xml:space="preserve"> the input metadata showed another 9 </w:t>
       </w:r>
       <w:r>
         <w:t xml:space="preserve">discordant </w:t>
@@ -828,13 +735,7 @@
         <w:ind w:left="1080"/>
       </w:pPr>
       <w:r>
-        <w:t>The gender in the output PLINK files were updated to match the computed gender. In the case of the two dis</w:t>
-      </w:r>
-      <w:r>
-        <w:t>co</w:t>
-      </w:r>
-      <w:r>
-        <w:t xml:space="preserve">rdant samples, the gender matching metadata was chosen. </w:t>
+        <w:t xml:space="preserve">The gender in the output PLINK files were updated to match the computed gender. In the case of the two discordant samples, the gender matching metadata was chosen. </w:t>
       </w:r>
     </w:p>
     <w:p>
@@ -844,7 +745,7 @@
     </w:p>
     <w:tbl>
       <w:tblPr>
-        <w:tblW w:w="6745" w:type="dxa"/>
+        <w:tblW w:w="7040" w:type="dxa"/>
         <w:jc w:val="center"/>
         <w:tblBorders>
           <w:top w:val="single" w:sz="4" w:space="0" w:color="auto"/>
@@ -857,8 +758,8 @@
         <w:tblLook w:val="04A0" w:firstRow="1" w:lastRow="0" w:firstColumn="1" w:lastColumn="0" w:noHBand="0" w:noVBand="1"/>
       </w:tblPr>
       <w:tblGrid>
-        <w:gridCol w:w="1300"/>
-        <w:gridCol w:w="1845"/>
+        <w:gridCol w:w="1885"/>
+        <w:gridCol w:w="1555"/>
         <w:gridCol w:w="1800"/>
         <w:gridCol w:w="1800"/>
       </w:tblGrid>
@@ -869,7 +770,7 @@
         </w:trPr>
         <w:tc>
           <w:tcPr>
-            <w:tcW w:w="1300" w:type="dxa"/>
+            <w:tcW w:w="1885" w:type="dxa"/>
             <w:vMerge w:val="restart"/>
             <w:shd w:val="clear" w:color="auto" w:fill="auto"/>
             <w:noWrap/>
@@ -903,7 +804,7 @@
         </w:tc>
         <w:tc>
           <w:tcPr>
-            <w:tcW w:w="1845" w:type="dxa"/>
+            <w:tcW w:w="1555" w:type="dxa"/>
             <w:vMerge w:val="restart"/>
             <w:shd w:val="clear" w:color="auto" w:fill="auto"/>
             <w:noWrap/>
@@ -975,18 +876,7 @@
                 <w:sz w:val="20"/>
                 <w:szCs w:val="20"/>
               </w:rPr>
-              <w:t>C</w:t>
-            </w:r>
-            <w:r>
-              <w:rPr>
-                <w:rFonts w:ascii="Calibri" w:eastAsia="Times New Roman" w:hAnsi="Calibri" w:cs="Calibri"/>
-                <w:b/>
-                <w:bCs/>
-                <w:color w:val="000000"/>
-                <w:sz w:val="20"/>
-                <w:szCs w:val="20"/>
-              </w:rPr>
-              <w:t>omputed</w:t>
+              <w:t>Computed</w:t>
             </w:r>
             <w:r>
               <w:rPr>
@@ -1009,7 +899,7 @@
         </w:trPr>
         <w:tc>
           <w:tcPr>
-            <w:tcW w:w="1300" w:type="dxa"/>
+            <w:tcW w:w="1885" w:type="dxa"/>
             <w:vMerge/>
             <w:hideMark/>
           </w:tcPr>
@@ -1028,7 +918,7 @@
         </w:tc>
         <w:tc>
           <w:tcPr>
-            <w:tcW w:w="1845" w:type="dxa"/>
+            <w:tcW w:w="1555" w:type="dxa"/>
             <w:vMerge/>
             <w:hideMark/>
           </w:tcPr>
@@ -1115,7 +1005,7 @@
         </w:trPr>
         <w:tc>
           <w:tcPr>
-            <w:tcW w:w="6745" w:type="dxa"/>
+            <w:tcW w:w="7040" w:type="dxa"/>
             <w:gridSpan w:val="4"/>
             <w:shd w:val="clear" w:color="auto" w:fill="auto"/>
             <w:noWrap/>
@@ -1154,33 +1044,42 @@
         </w:trPr>
         <w:tc>
           <w:tcPr>
-            <w:tcW w:w="1300" w:type="dxa"/>
-            <w:shd w:val="clear" w:color="auto" w:fill="auto"/>
-            <w:noWrap/>
-          </w:tcPr>
-          <w:p>
-            <w:pPr>
-              <w:rPr>
-                <w:rFonts w:ascii="Calibri" w:eastAsia="Times New Roman" w:hAnsi="Calibri" w:cs="Calibri"/>
-                <w:color w:val="000000"/>
-                <w:sz w:val="20"/>
-                <w:szCs w:val="20"/>
-              </w:rPr>
-            </w:pPr>
-            <w:r>
-              <w:rPr>
-                <w:rFonts w:ascii="Calibri" w:eastAsia="Times New Roman" w:hAnsi="Calibri" w:cs="Calibri"/>
-                <w:color w:val="000000"/>
-                <w:sz w:val="20"/>
-                <w:szCs w:val="20"/>
-              </w:rPr>
-              <w:t>S019740</w:t>
-            </w:r>
-          </w:p>
-        </w:tc>
-        <w:tc>
-          <w:tcPr>
-            <w:tcW w:w="1845" w:type="dxa"/>
+            <w:tcW w:w="1885" w:type="dxa"/>
+            <w:shd w:val="clear" w:color="auto" w:fill="auto"/>
+            <w:noWrap/>
+          </w:tcPr>
+          <w:p>
+            <w:pPr>
+              <w:rPr>
+                <w:rFonts w:ascii="Calibri" w:eastAsia="Times New Roman" w:hAnsi="Calibri" w:cs="Calibri"/>
+                <w:color w:val="000000"/>
+                <w:sz w:val="20"/>
+                <w:szCs w:val="20"/>
+              </w:rPr>
+            </w:pPr>
+            <w:r>
+              <w:rPr>
+                <w:rFonts w:ascii="Calibri" w:eastAsia="Times New Roman" w:hAnsi="Calibri" w:cs="Calibri"/>
+                <w:color w:val="000000"/>
+                <w:sz w:val="20"/>
+                <w:szCs w:val="20"/>
+              </w:rPr>
+              <w:t>grlsQZAMFHKK</w:t>
+            </w:r>
+            <w:r>
+              <w:rPr>
+                <w:rFonts w:ascii="Calibri" w:eastAsia="Times New Roman" w:hAnsi="Calibri" w:cs="Calibri"/>
+                <w:color w:val="000000"/>
+                <w:sz w:val="20"/>
+                <w:szCs w:val="20"/>
+              </w:rPr>
+              <w:t>_1</w:t>
+            </w:r>
+          </w:p>
+        </w:tc>
+        <w:tc>
+          <w:tcPr>
+            <w:tcW w:w="1555" w:type="dxa"/>
             <w:shd w:val="clear" w:color="auto" w:fill="auto"/>
             <w:noWrap/>
           </w:tcPr>
@@ -1264,33 +1163,42 @@
         </w:trPr>
         <w:tc>
           <w:tcPr>
-            <w:tcW w:w="1300" w:type="dxa"/>
-            <w:shd w:val="clear" w:color="auto" w:fill="auto"/>
-            <w:noWrap/>
-          </w:tcPr>
-          <w:p>
-            <w:pPr>
-              <w:rPr>
-                <w:rFonts w:ascii="Calibri" w:eastAsia="Times New Roman" w:hAnsi="Calibri" w:cs="Calibri"/>
-                <w:color w:val="000000"/>
-                <w:sz w:val="20"/>
-                <w:szCs w:val="20"/>
-              </w:rPr>
-            </w:pPr>
-            <w:r>
-              <w:rPr>
-                <w:rFonts w:ascii="Calibri" w:eastAsia="Times New Roman" w:hAnsi="Calibri" w:cs="Calibri"/>
-                <w:color w:val="000000"/>
-                <w:sz w:val="20"/>
-                <w:szCs w:val="20"/>
-              </w:rPr>
-              <w:t>S005865</w:t>
-            </w:r>
-          </w:p>
-        </w:tc>
-        <w:tc>
-          <w:tcPr>
-            <w:tcW w:w="1845" w:type="dxa"/>
+            <w:tcW w:w="1885" w:type="dxa"/>
+            <w:shd w:val="clear" w:color="auto" w:fill="auto"/>
+            <w:noWrap/>
+          </w:tcPr>
+          <w:p>
+            <w:pPr>
+              <w:rPr>
+                <w:rFonts w:ascii="Calibri" w:eastAsia="Times New Roman" w:hAnsi="Calibri" w:cs="Calibri"/>
+                <w:color w:val="000000"/>
+                <w:sz w:val="20"/>
+                <w:szCs w:val="20"/>
+              </w:rPr>
+            </w:pPr>
+            <w:r>
+              <w:rPr>
+                <w:rFonts w:ascii="Calibri" w:eastAsia="Times New Roman" w:hAnsi="Calibri" w:cs="Calibri"/>
+                <w:color w:val="000000"/>
+                <w:sz w:val="20"/>
+                <w:szCs w:val="20"/>
+              </w:rPr>
+              <w:t>grlsJCVWWRMM</w:t>
+            </w:r>
+            <w:r>
+              <w:rPr>
+                <w:rFonts w:ascii="Calibri" w:eastAsia="Times New Roman" w:hAnsi="Calibri" w:cs="Calibri"/>
+                <w:color w:val="000000"/>
+                <w:sz w:val="20"/>
+                <w:szCs w:val="20"/>
+              </w:rPr>
+              <w:t>_1</w:t>
+            </w:r>
+          </w:p>
+        </w:tc>
+        <w:tc>
+          <w:tcPr>
+            <w:tcW w:w="1555" w:type="dxa"/>
             <w:shd w:val="clear" w:color="auto" w:fill="auto"/>
             <w:noWrap/>
           </w:tcPr>
@@ -1374,7 +1282,7 @@
         </w:trPr>
         <w:tc>
           <w:tcPr>
-            <w:tcW w:w="6745" w:type="dxa"/>
+            <w:tcW w:w="7040" w:type="dxa"/>
             <w:gridSpan w:val="4"/>
             <w:shd w:val="clear" w:color="auto" w:fill="auto"/>
             <w:noWrap/>
@@ -1412,33 +1320,42 @@
         </w:trPr>
         <w:tc>
           <w:tcPr>
-            <w:tcW w:w="1300" w:type="dxa"/>
-            <w:shd w:val="clear" w:color="auto" w:fill="auto"/>
-            <w:noWrap/>
-          </w:tcPr>
-          <w:p>
-            <w:pPr>
-              <w:rPr>
-                <w:rFonts w:ascii="Calibri" w:eastAsia="Times New Roman" w:hAnsi="Calibri" w:cs="Calibri"/>
-                <w:color w:val="000000"/>
-                <w:sz w:val="20"/>
-                <w:szCs w:val="20"/>
-              </w:rPr>
-            </w:pPr>
-            <w:r>
-              <w:rPr>
-                <w:rFonts w:ascii="Calibri" w:eastAsia="Times New Roman" w:hAnsi="Calibri" w:cs="Calibri"/>
-                <w:color w:val="000000"/>
-                <w:sz w:val="20"/>
-                <w:szCs w:val="20"/>
-              </w:rPr>
-              <w:t>S000054</w:t>
-            </w:r>
-          </w:p>
-        </w:tc>
-        <w:tc>
-          <w:tcPr>
-            <w:tcW w:w="1845" w:type="dxa"/>
+            <w:tcW w:w="1885" w:type="dxa"/>
+            <w:shd w:val="clear" w:color="auto" w:fill="auto"/>
+            <w:noWrap/>
+          </w:tcPr>
+          <w:p>
+            <w:pPr>
+              <w:rPr>
+                <w:rFonts w:ascii="Calibri" w:eastAsia="Times New Roman" w:hAnsi="Calibri" w:cs="Calibri"/>
+                <w:color w:val="000000"/>
+                <w:sz w:val="20"/>
+                <w:szCs w:val="20"/>
+              </w:rPr>
+            </w:pPr>
+            <w:r>
+              <w:rPr>
+                <w:rFonts w:ascii="Calibri" w:eastAsia="Times New Roman" w:hAnsi="Calibri" w:cs="Calibri"/>
+                <w:color w:val="000000"/>
+                <w:sz w:val="20"/>
+                <w:szCs w:val="20"/>
+              </w:rPr>
+              <w:t>grlsZJRGT144</w:t>
+            </w:r>
+            <w:r>
+              <w:rPr>
+                <w:rFonts w:ascii="Calibri" w:eastAsia="Times New Roman" w:hAnsi="Calibri" w:cs="Calibri"/>
+                <w:color w:val="000000"/>
+                <w:sz w:val="20"/>
+                <w:szCs w:val="20"/>
+              </w:rPr>
+              <w:t>_1</w:t>
+            </w:r>
+          </w:p>
+        </w:tc>
+        <w:tc>
+          <w:tcPr>
+            <w:tcW w:w="1555" w:type="dxa"/>
             <w:shd w:val="clear" w:color="auto" w:fill="auto"/>
             <w:noWrap/>
           </w:tcPr>
@@ -1522,33 +1439,42 @@
         </w:trPr>
         <w:tc>
           <w:tcPr>
-            <w:tcW w:w="1300" w:type="dxa"/>
-            <w:shd w:val="clear" w:color="auto" w:fill="auto"/>
-            <w:noWrap/>
-          </w:tcPr>
-          <w:p>
-            <w:pPr>
-              <w:rPr>
-                <w:rFonts w:ascii="Calibri" w:eastAsia="Times New Roman" w:hAnsi="Calibri" w:cs="Calibri"/>
-                <w:color w:val="000000"/>
-                <w:sz w:val="20"/>
-                <w:szCs w:val="20"/>
-              </w:rPr>
-            </w:pPr>
-            <w:r>
-              <w:rPr>
-                <w:rFonts w:ascii="Calibri" w:eastAsia="Times New Roman" w:hAnsi="Calibri" w:cs="Calibri"/>
-                <w:color w:val="000000"/>
-                <w:sz w:val="20"/>
-                <w:szCs w:val="20"/>
-              </w:rPr>
-              <w:t>S000055</w:t>
-            </w:r>
-          </w:p>
-        </w:tc>
-        <w:tc>
-          <w:tcPr>
-            <w:tcW w:w="1845" w:type="dxa"/>
+            <w:tcW w:w="1885" w:type="dxa"/>
+            <w:shd w:val="clear" w:color="auto" w:fill="auto"/>
+            <w:noWrap/>
+          </w:tcPr>
+          <w:p>
+            <w:pPr>
+              <w:rPr>
+                <w:rFonts w:ascii="Calibri" w:eastAsia="Times New Roman" w:hAnsi="Calibri" w:cs="Calibri"/>
+                <w:color w:val="000000"/>
+                <w:sz w:val="20"/>
+                <w:szCs w:val="20"/>
+              </w:rPr>
+            </w:pPr>
+            <w:r>
+              <w:rPr>
+                <w:rFonts w:ascii="Calibri" w:eastAsia="Times New Roman" w:hAnsi="Calibri" w:cs="Calibri"/>
+                <w:color w:val="000000"/>
+                <w:sz w:val="20"/>
+                <w:szCs w:val="20"/>
+              </w:rPr>
+              <w:t>grlsYOQLXM44</w:t>
+            </w:r>
+            <w:r>
+              <w:rPr>
+                <w:rFonts w:ascii="Calibri" w:eastAsia="Times New Roman" w:hAnsi="Calibri" w:cs="Calibri"/>
+                <w:color w:val="000000"/>
+                <w:sz w:val="20"/>
+                <w:szCs w:val="20"/>
+              </w:rPr>
+              <w:t>_1</w:t>
+            </w:r>
+          </w:p>
+        </w:tc>
+        <w:tc>
+          <w:tcPr>
+            <w:tcW w:w="1555" w:type="dxa"/>
             <w:shd w:val="clear" w:color="auto" w:fill="auto"/>
             <w:noWrap/>
           </w:tcPr>
@@ -1632,33 +1558,42 @@
         </w:trPr>
         <w:tc>
           <w:tcPr>
-            <w:tcW w:w="1300" w:type="dxa"/>
-            <w:shd w:val="clear" w:color="auto" w:fill="auto"/>
-            <w:noWrap/>
-          </w:tcPr>
-          <w:p>
-            <w:pPr>
-              <w:rPr>
-                <w:rFonts w:ascii="Calibri" w:eastAsia="Times New Roman" w:hAnsi="Calibri" w:cs="Calibri"/>
-                <w:color w:val="000000"/>
-                <w:sz w:val="20"/>
-                <w:szCs w:val="20"/>
-              </w:rPr>
-            </w:pPr>
-            <w:r>
-              <w:rPr>
-                <w:rFonts w:ascii="Calibri" w:eastAsia="Times New Roman" w:hAnsi="Calibri" w:cs="Calibri"/>
-                <w:color w:val="000000"/>
-                <w:sz w:val="20"/>
-                <w:szCs w:val="20"/>
-              </w:rPr>
-              <w:t>S016242</w:t>
-            </w:r>
-          </w:p>
-        </w:tc>
-        <w:tc>
-          <w:tcPr>
-            <w:tcW w:w="1845" w:type="dxa"/>
+            <w:tcW w:w="1885" w:type="dxa"/>
+            <w:shd w:val="clear" w:color="auto" w:fill="auto"/>
+            <w:noWrap/>
+          </w:tcPr>
+          <w:p>
+            <w:pPr>
+              <w:rPr>
+                <w:rFonts w:ascii="Calibri" w:eastAsia="Times New Roman" w:hAnsi="Calibri" w:cs="Calibri"/>
+                <w:color w:val="000000"/>
+                <w:sz w:val="20"/>
+                <w:szCs w:val="20"/>
+              </w:rPr>
+            </w:pPr>
+            <w:r>
+              <w:rPr>
+                <w:rFonts w:ascii="Calibri" w:eastAsia="Times New Roman" w:hAnsi="Calibri" w:cs="Calibri"/>
+                <w:color w:val="000000"/>
+                <w:sz w:val="20"/>
+                <w:szCs w:val="20"/>
+              </w:rPr>
+              <w:t>grls7YEZWGBB</w:t>
+            </w:r>
+            <w:r>
+              <w:rPr>
+                <w:rFonts w:ascii="Calibri" w:eastAsia="Times New Roman" w:hAnsi="Calibri" w:cs="Calibri"/>
+                <w:color w:val="000000"/>
+                <w:sz w:val="20"/>
+                <w:szCs w:val="20"/>
+              </w:rPr>
+              <w:t>_1</w:t>
+            </w:r>
+          </w:p>
+        </w:tc>
+        <w:tc>
+          <w:tcPr>
+            <w:tcW w:w="1555" w:type="dxa"/>
             <w:shd w:val="clear" w:color="auto" w:fill="auto"/>
             <w:noWrap/>
           </w:tcPr>
@@ -1742,34 +1677,43 @@
         </w:trPr>
         <w:tc>
           <w:tcPr>
-            <w:tcW w:w="1300" w:type="dxa"/>
-            <w:shd w:val="clear" w:color="auto" w:fill="auto"/>
-            <w:noWrap/>
-            <w:hideMark/>
-          </w:tcPr>
-          <w:p>
-            <w:pPr>
-              <w:rPr>
-                <w:rFonts w:ascii="Calibri" w:eastAsia="Times New Roman" w:hAnsi="Calibri" w:cs="Calibri"/>
-                <w:color w:val="000000"/>
-                <w:sz w:val="20"/>
-                <w:szCs w:val="20"/>
-              </w:rPr>
-            </w:pPr>
-            <w:r>
-              <w:rPr>
-                <w:rFonts w:ascii="Calibri" w:eastAsia="Times New Roman" w:hAnsi="Calibri" w:cs="Calibri"/>
-                <w:color w:val="000000"/>
-                <w:sz w:val="20"/>
-                <w:szCs w:val="20"/>
-              </w:rPr>
-              <w:t>S020301</w:t>
-            </w:r>
-          </w:p>
-        </w:tc>
-        <w:tc>
-          <w:tcPr>
-            <w:tcW w:w="1845" w:type="dxa"/>
+            <w:tcW w:w="1885" w:type="dxa"/>
+            <w:shd w:val="clear" w:color="auto" w:fill="auto"/>
+            <w:noWrap/>
+            <w:hideMark/>
+          </w:tcPr>
+          <w:p>
+            <w:pPr>
+              <w:rPr>
+                <w:rFonts w:ascii="Calibri" w:eastAsia="Times New Roman" w:hAnsi="Calibri" w:cs="Calibri"/>
+                <w:color w:val="000000"/>
+                <w:sz w:val="20"/>
+                <w:szCs w:val="20"/>
+              </w:rPr>
+            </w:pPr>
+            <w:r>
+              <w:rPr>
+                <w:rFonts w:ascii="Calibri" w:eastAsia="Times New Roman" w:hAnsi="Calibri" w:cs="Calibri"/>
+                <w:color w:val="000000"/>
+                <w:sz w:val="20"/>
+                <w:szCs w:val="20"/>
+              </w:rPr>
+              <w:t>grlsMJNZJKDD</w:t>
+            </w:r>
+            <w:r>
+              <w:rPr>
+                <w:rFonts w:ascii="Calibri" w:eastAsia="Times New Roman" w:hAnsi="Calibri" w:cs="Calibri"/>
+                <w:color w:val="000000"/>
+                <w:sz w:val="20"/>
+                <w:szCs w:val="20"/>
+              </w:rPr>
+              <w:t>_1</w:t>
+            </w:r>
+          </w:p>
+        </w:tc>
+        <w:tc>
+          <w:tcPr>
+            <w:tcW w:w="1555" w:type="dxa"/>
             <w:shd w:val="clear" w:color="auto" w:fill="auto"/>
             <w:noWrap/>
             <w:hideMark/>
@@ -1856,34 +1800,43 @@
         </w:trPr>
         <w:tc>
           <w:tcPr>
-            <w:tcW w:w="1300" w:type="dxa"/>
-            <w:shd w:val="clear" w:color="auto" w:fill="auto"/>
-            <w:noWrap/>
-            <w:hideMark/>
-          </w:tcPr>
-          <w:p>
-            <w:pPr>
-              <w:rPr>
-                <w:rFonts w:ascii="Calibri" w:eastAsia="Times New Roman" w:hAnsi="Calibri" w:cs="Calibri"/>
-                <w:color w:val="000000"/>
-                <w:sz w:val="20"/>
-                <w:szCs w:val="20"/>
-              </w:rPr>
-            </w:pPr>
-            <w:r>
-              <w:rPr>
-                <w:rFonts w:ascii="Calibri" w:eastAsia="Times New Roman" w:hAnsi="Calibri" w:cs="Calibri"/>
-                <w:color w:val="000000"/>
-                <w:sz w:val="20"/>
-                <w:szCs w:val="20"/>
-              </w:rPr>
-              <w:t>S020302</w:t>
-            </w:r>
-          </w:p>
-        </w:tc>
-        <w:tc>
-          <w:tcPr>
-            <w:tcW w:w="1845" w:type="dxa"/>
+            <w:tcW w:w="1885" w:type="dxa"/>
+            <w:shd w:val="clear" w:color="auto" w:fill="auto"/>
+            <w:noWrap/>
+            <w:hideMark/>
+          </w:tcPr>
+          <w:p>
+            <w:pPr>
+              <w:rPr>
+                <w:rFonts w:ascii="Calibri" w:eastAsia="Times New Roman" w:hAnsi="Calibri" w:cs="Calibri"/>
+                <w:color w:val="000000"/>
+                <w:sz w:val="20"/>
+                <w:szCs w:val="20"/>
+              </w:rPr>
+            </w:pPr>
+            <w:r>
+              <w:rPr>
+                <w:rFonts w:ascii="Calibri" w:eastAsia="Times New Roman" w:hAnsi="Calibri" w:cs="Calibri"/>
+                <w:color w:val="000000"/>
+                <w:sz w:val="20"/>
+                <w:szCs w:val="20"/>
+              </w:rPr>
+              <w:t>grls4THCKBII</w:t>
+            </w:r>
+            <w:r>
+              <w:rPr>
+                <w:rFonts w:ascii="Calibri" w:eastAsia="Times New Roman" w:hAnsi="Calibri" w:cs="Calibri"/>
+                <w:color w:val="000000"/>
+                <w:sz w:val="20"/>
+                <w:szCs w:val="20"/>
+              </w:rPr>
+              <w:t>_1</w:t>
+            </w:r>
+          </w:p>
+        </w:tc>
+        <w:tc>
+          <w:tcPr>
+            <w:tcW w:w="1555" w:type="dxa"/>
             <w:shd w:val="clear" w:color="auto" w:fill="auto"/>
             <w:noWrap/>
             <w:hideMark/>
@@ -1970,34 +1923,43 @@
         </w:trPr>
         <w:tc>
           <w:tcPr>
-            <w:tcW w:w="1300" w:type="dxa"/>
-            <w:shd w:val="clear" w:color="auto" w:fill="auto"/>
-            <w:noWrap/>
-            <w:hideMark/>
-          </w:tcPr>
-          <w:p>
-            <w:pPr>
-              <w:rPr>
-                <w:rFonts w:ascii="Calibri" w:eastAsia="Times New Roman" w:hAnsi="Calibri" w:cs="Calibri"/>
-                <w:color w:val="000000"/>
-                <w:sz w:val="20"/>
-                <w:szCs w:val="20"/>
-              </w:rPr>
-            </w:pPr>
-            <w:r>
-              <w:rPr>
-                <w:rFonts w:ascii="Calibri" w:eastAsia="Times New Roman" w:hAnsi="Calibri" w:cs="Calibri"/>
-                <w:color w:val="000000"/>
-                <w:sz w:val="20"/>
-                <w:szCs w:val="20"/>
-              </w:rPr>
-              <w:t>S020391</w:t>
-            </w:r>
-          </w:p>
-        </w:tc>
-        <w:tc>
-          <w:tcPr>
-            <w:tcW w:w="1845" w:type="dxa"/>
+            <w:tcW w:w="1885" w:type="dxa"/>
+            <w:shd w:val="clear" w:color="auto" w:fill="auto"/>
+            <w:noWrap/>
+            <w:hideMark/>
+          </w:tcPr>
+          <w:p>
+            <w:pPr>
+              <w:rPr>
+                <w:rFonts w:ascii="Calibri" w:eastAsia="Times New Roman" w:hAnsi="Calibri" w:cs="Calibri"/>
+                <w:color w:val="000000"/>
+                <w:sz w:val="20"/>
+                <w:szCs w:val="20"/>
+              </w:rPr>
+            </w:pPr>
+            <w:r>
+              <w:rPr>
+                <w:rFonts w:ascii="Calibri" w:eastAsia="Times New Roman" w:hAnsi="Calibri" w:cs="Calibri"/>
+                <w:color w:val="000000"/>
+                <w:sz w:val="20"/>
+                <w:szCs w:val="20"/>
+              </w:rPr>
+              <w:t>grlsKLCB9Q55</w:t>
+            </w:r>
+            <w:r>
+              <w:rPr>
+                <w:rFonts w:ascii="Calibri" w:eastAsia="Times New Roman" w:hAnsi="Calibri" w:cs="Calibri"/>
+                <w:color w:val="000000"/>
+                <w:sz w:val="20"/>
+                <w:szCs w:val="20"/>
+              </w:rPr>
+              <w:t>_1</w:t>
+            </w:r>
+          </w:p>
+        </w:tc>
+        <w:tc>
+          <w:tcPr>
+            <w:tcW w:w="1555" w:type="dxa"/>
             <w:shd w:val="clear" w:color="auto" w:fill="auto"/>
             <w:noWrap/>
             <w:hideMark/>
@@ -2084,34 +2046,43 @@
         </w:trPr>
         <w:tc>
           <w:tcPr>
-            <w:tcW w:w="1300" w:type="dxa"/>
-            <w:shd w:val="clear" w:color="auto" w:fill="auto"/>
-            <w:noWrap/>
-            <w:hideMark/>
-          </w:tcPr>
-          <w:p>
-            <w:pPr>
-              <w:rPr>
-                <w:rFonts w:ascii="Calibri" w:eastAsia="Times New Roman" w:hAnsi="Calibri" w:cs="Calibri"/>
-                <w:color w:val="000000"/>
-                <w:sz w:val="20"/>
-                <w:szCs w:val="20"/>
-              </w:rPr>
-            </w:pPr>
-            <w:r>
-              <w:rPr>
-                <w:rFonts w:ascii="Calibri" w:eastAsia="Times New Roman" w:hAnsi="Calibri" w:cs="Calibri"/>
-                <w:color w:val="000000"/>
-                <w:sz w:val="20"/>
-                <w:szCs w:val="20"/>
-              </w:rPr>
-              <w:t>S020913</w:t>
-            </w:r>
-          </w:p>
-        </w:tc>
-        <w:tc>
-          <w:tcPr>
-            <w:tcW w:w="1845" w:type="dxa"/>
+            <w:tcW w:w="1885" w:type="dxa"/>
+            <w:shd w:val="clear" w:color="auto" w:fill="auto"/>
+            <w:noWrap/>
+            <w:hideMark/>
+          </w:tcPr>
+          <w:p>
+            <w:pPr>
+              <w:rPr>
+                <w:rFonts w:ascii="Calibri" w:eastAsia="Times New Roman" w:hAnsi="Calibri" w:cs="Calibri"/>
+                <w:color w:val="000000"/>
+                <w:sz w:val="20"/>
+                <w:szCs w:val="20"/>
+              </w:rPr>
+            </w:pPr>
+            <w:r>
+              <w:rPr>
+                <w:rFonts w:ascii="Calibri" w:eastAsia="Times New Roman" w:hAnsi="Calibri" w:cs="Calibri"/>
+                <w:color w:val="000000"/>
+                <w:sz w:val="20"/>
+                <w:szCs w:val="20"/>
+              </w:rPr>
+              <w:t>grlsYS5D3CVV</w:t>
+            </w:r>
+            <w:r>
+              <w:rPr>
+                <w:rFonts w:ascii="Calibri" w:eastAsia="Times New Roman" w:hAnsi="Calibri" w:cs="Calibri"/>
+                <w:color w:val="000000"/>
+                <w:sz w:val="20"/>
+                <w:szCs w:val="20"/>
+              </w:rPr>
+              <w:t>_1</w:t>
+            </w:r>
+          </w:p>
+        </w:tc>
+        <w:tc>
+          <w:tcPr>
+            <w:tcW w:w="1555" w:type="dxa"/>
             <w:shd w:val="clear" w:color="auto" w:fill="auto"/>
             <w:noWrap/>
             <w:hideMark/>
@@ -2198,34 +2169,43 @@
         </w:trPr>
         <w:tc>
           <w:tcPr>
-            <w:tcW w:w="1300" w:type="dxa"/>
-            <w:shd w:val="clear" w:color="auto" w:fill="auto"/>
-            <w:noWrap/>
-            <w:hideMark/>
-          </w:tcPr>
-          <w:p>
-            <w:pPr>
-              <w:rPr>
-                <w:rFonts w:ascii="Calibri" w:eastAsia="Times New Roman" w:hAnsi="Calibri" w:cs="Calibri"/>
-                <w:color w:val="000000"/>
-                <w:sz w:val="20"/>
-                <w:szCs w:val="20"/>
-              </w:rPr>
-            </w:pPr>
-            <w:r>
-              <w:rPr>
-                <w:rFonts w:ascii="Calibri" w:eastAsia="Times New Roman" w:hAnsi="Calibri" w:cs="Calibri"/>
-                <w:color w:val="000000"/>
-                <w:sz w:val="20"/>
-                <w:szCs w:val="20"/>
-              </w:rPr>
-              <w:t>S028037</w:t>
-            </w:r>
-          </w:p>
-        </w:tc>
-        <w:tc>
-          <w:tcPr>
-            <w:tcW w:w="1845" w:type="dxa"/>
+            <w:tcW w:w="1885" w:type="dxa"/>
+            <w:shd w:val="clear" w:color="auto" w:fill="auto"/>
+            <w:noWrap/>
+            <w:hideMark/>
+          </w:tcPr>
+          <w:p>
+            <w:pPr>
+              <w:rPr>
+                <w:rFonts w:ascii="Calibri" w:eastAsia="Times New Roman" w:hAnsi="Calibri" w:cs="Calibri"/>
+                <w:color w:val="000000"/>
+                <w:sz w:val="20"/>
+                <w:szCs w:val="20"/>
+              </w:rPr>
+            </w:pPr>
+            <w:r>
+              <w:rPr>
+                <w:rFonts w:ascii="Calibri" w:eastAsia="Times New Roman" w:hAnsi="Calibri" w:cs="Calibri"/>
+                <w:color w:val="000000"/>
+                <w:sz w:val="20"/>
+                <w:szCs w:val="20"/>
+              </w:rPr>
+              <w:t>grlsYY0S6W44</w:t>
+            </w:r>
+            <w:r>
+              <w:rPr>
+                <w:rFonts w:ascii="Calibri" w:eastAsia="Times New Roman" w:hAnsi="Calibri" w:cs="Calibri"/>
+                <w:color w:val="000000"/>
+                <w:sz w:val="20"/>
+                <w:szCs w:val="20"/>
+              </w:rPr>
+              <w:t>_1</w:t>
+            </w:r>
+          </w:p>
+        </w:tc>
+        <w:tc>
+          <w:tcPr>
+            <w:tcW w:w="1555" w:type="dxa"/>
             <w:shd w:val="clear" w:color="auto" w:fill="auto"/>
             <w:noWrap/>
             <w:hideMark/>
@@ -2312,34 +2292,43 @@
         </w:trPr>
         <w:tc>
           <w:tcPr>
-            <w:tcW w:w="1300" w:type="dxa"/>
-            <w:shd w:val="clear" w:color="auto" w:fill="auto"/>
-            <w:noWrap/>
-            <w:hideMark/>
-          </w:tcPr>
-          <w:p>
-            <w:pPr>
-              <w:rPr>
-                <w:rFonts w:ascii="Calibri" w:eastAsia="Times New Roman" w:hAnsi="Calibri" w:cs="Calibri"/>
-                <w:color w:val="000000"/>
-                <w:sz w:val="20"/>
-                <w:szCs w:val="20"/>
-              </w:rPr>
-            </w:pPr>
-            <w:r>
-              <w:rPr>
-                <w:rFonts w:ascii="Calibri" w:eastAsia="Times New Roman" w:hAnsi="Calibri" w:cs="Calibri"/>
-                <w:color w:val="000000"/>
-                <w:sz w:val="20"/>
-                <w:szCs w:val="20"/>
-              </w:rPr>
-              <w:t>S028073</w:t>
-            </w:r>
-          </w:p>
-        </w:tc>
-        <w:tc>
-          <w:tcPr>
-            <w:tcW w:w="1845" w:type="dxa"/>
+            <w:tcW w:w="1885" w:type="dxa"/>
+            <w:shd w:val="clear" w:color="auto" w:fill="auto"/>
+            <w:noWrap/>
+            <w:hideMark/>
+          </w:tcPr>
+          <w:p>
+            <w:pPr>
+              <w:rPr>
+                <w:rFonts w:ascii="Calibri" w:eastAsia="Times New Roman" w:hAnsi="Calibri" w:cs="Calibri"/>
+                <w:color w:val="000000"/>
+                <w:sz w:val="20"/>
+                <w:szCs w:val="20"/>
+              </w:rPr>
+            </w:pPr>
+            <w:r>
+              <w:rPr>
+                <w:rFonts w:ascii="Calibri" w:eastAsia="Times New Roman" w:hAnsi="Calibri" w:cs="Calibri"/>
+                <w:color w:val="000000"/>
+                <w:sz w:val="20"/>
+                <w:szCs w:val="20"/>
+              </w:rPr>
+              <w:t>grlsI0RDZYGG</w:t>
+            </w:r>
+            <w:r>
+              <w:rPr>
+                <w:rFonts w:ascii="Calibri" w:eastAsia="Times New Roman" w:hAnsi="Calibri" w:cs="Calibri"/>
+                <w:color w:val="000000"/>
+                <w:sz w:val="20"/>
+                <w:szCs w:val="20"/>
+              </w:rPr>
+              <w:t>_1</w:t>
+            </w:r>
+          </w:p>
+        </w:tc>
+        <w:tc>
+          <w:tcPr>
+            <w:tcW w:w="1555" w:type="dxa"/>
             <w:shd w:val="clear" w:color="auto" w:fill="auto"/>
             <w:noWrap/>
             <w:hideMark/>
@@ -2426,7 +2415,7 @@
         </w:trPr>
         <w:tc>
           <w:tcPr>
-            <w:tcW w:w="6745" w:type="dxa"/>
+            <w:tcW w:w="7040" w:type="dxa"/>
             <w:gridSpan w:val="4"/>
             <w:shd w:val="clear" w:color="auto" w:fill="auto"/>
             <w:noWrap/>
@@ -2465,34 +2454,43 @@
         </w:trPr>
         <w:tc>
           <w:tcPr>
-            <w:tcW w:w="1300" w:type="dxa"/>
-            <w:shd w:val="clear" w:color="auto" w:fill="auto"/>
-            <w:noWrap/>
-            <w:hideMark/>
-          </w:tcPr>
-          <w:p>
-            <w:pPr>
-              <w:rPr>
-                <w:rFonts w:ascii="Calibri" w:eastAsia="Times New Roman" w:hAnsi="Calibri" w:cs="Calibri"/>
-                <w:color w:val="000000"/>
-                <w:sz w:val="20"/>
-                <w:szCs w:val="20"/>
-              </w:rPr>
-            </w:pPr>
-            <w:r>
-              <w:rPr>
-                <w:rFonts w:ascii="Calibri" w:eastAsia="Times New Roman" w:hAnsi="Calibri" w:cs="Calibri"/>
-                <w:color w:val="000000"/>
-                <w:sz w:val="20"/>
-                <w:szCs w:val="20"/>
-              </w:rPr>
-              <w:t>S040085</w:t>
-            </w:r>
-          </w:p>
-        </w:tc>
-        <w:tc>
-          <w:tcPr>
-            <w:tcW w:w="1845" w:type="dxa"/>
+            <w:tcW w:w="1885" w:type="dxa"/>
+            <w:shd w:val="clear" w:color="auto" w:fill="auto"/>
+            <w:noWrap/>
+            <w:hideMark/>
+          </w:tcPr>
+          <w:p>
+            <w:pPr>
+              <w:rPr>
+                <w:rFonts w:ascii="Calibri" w:eastAsia="Times New Roman" w:hAnsi="Calibri" w:cs="Calibri"/>
+                <w:color w:val="000000"/>
+                <w:sz w:val="20"/>
+                <w:szCs w:val="20"/>
+              </w:rPr>
+            </w:pPr>
+            <w:r>
+              <w:rPr>
+                <w:rFonts w:ascii="Calibri" w:eastAsia="Times New Roman" w:hAnsi="Calibri" w:cs="Calibri"/>
+                <w:color w:val="000000"/>
+                <w:sz w:val="20"/>
+                <w:szCs w:val="20"/>
+              </w:rPr>
+              <w:t>grlsf221765a</w:t>
+            </w:r>
+            <w:r>
+              <w:rPr>
+                <w:rFonts w:ascii="Calibri" w:eastAsia="Times New Roman" w:hAnsi="Calibri" w:cs="Calibri"/>
+                <w:color w:val="000000"/>
+                <w:sz w:val="20"/>
+                <w:szCs w:val="20"/>
+              </w:rPr>
+              <w:t>_1</w:t>
+            </w:r>
+          </w:p>
+        </w:tc>
+        <w:tc>
+          <w:tcPr>
+            <w:tcW w:w="1555" w:type="dxa"/>
             <w:shd w:val="clear" w:color="auto" w:fill="auto"/>
             <w:noWrap/>
             <w:hideMark/>
@@ -2579,34 +2577,43 @@
         </w:trPr>
         <w:tc>
           <w:tcPr>
-            <w:tcW w:w="1300" w:type="dxa"/>
-            <w:shd w:val="clear" w:color="auto" w:fill="auto"/>
-            <w:noWrap/>
-            <w:hideMark/>
-          </w:tcPr>
-          <w:p>
-            <w:pPr>
-              <w:rPr>
-                <w:rFonts w:ascii="Calibri" w:eastAsia="Times New Roman" w:hAnsi="Calibri" w:cs="Calibri"/>
-                <w:color w:val="000000"/>
-                <w:sz w:val="20"/>
-                <w:szCs w:val="20"/>
-              </w:rPr>
-            </w:pPr>
-            <w:r>
-              <w:rPr>
-                <w:rFonts w:ascii="Calibri" w:eastAsia="Times New Roman" w:hAnsi="Calibri" w:cs="Calibri"/>
-                <w:color w:val="000000"/>
-                <w:sz w:val="20"/>
-                <w:szCs w:val="20"/>
-              </w:rPr>
-              <w:t>S040135</w:t>
-            </w:r>
-          </w:p>
-        </w:tc>
-        <w:tc>
-          <w:tcPr>
-            <w:tcW w:w="1845" w:type="dxa"/>
+            <w:tcW w:w="1885" w:type="dxa"/>
+            <w:shd w:val="clear" w:color="auto" w:fill="auto"/>
+            <w:noWrap/>
+            <w:hideMark/>
+          </w:tcPr>
+          <w:p>
+            <w:pPr>
+              <w:rPr>
+                <w:rFonts w:ascii="Calibri" w:eastAsia="Times New Roman" w:hAnsi="Calibri" w:cs="Calibri"/>
+                <w:color w:val="000000"/>
+                <w:sz w:val="20"/>
+                <w:szCs w:val="20"/>
+              </w:rPr>
+            </w:pPr>
+            <w:r>
+              <w:rPr>
+                <w:rFonts w:ascii="Calibri" w:eastAsia="Times New Roman" w:hAnsi="Calibri" w:cs="Calibri"/>
+                <w:color w:val="000000"/>
+                <w:sz w:val="20"/>
+                <w:szCs w:val="20"/>
+              </w:rPr>
+              <w:t>grls63a7b72a</w:t>
+            </w:r>
+            <w:r>
+              <w:rPr>
+                <w:rFonts w:ascii="Calibri" w:eastAsia="Times New Roman" w:hAnsi="Calibri" w:cs="Calibri"/>
+                <w:color w:val="000000"/>
+                <w:sz w:val="20"/>
+                <w:szCs w:val="20"/>
+              </w:rPr>
+              <w:t>_1</w:t>
+            </w:r>
+          </w:p>
+        </w:tc>
+        <w:tc>
+          <w:tcPr>
+            <w:tcW w:w="1555" w:type="dxa"/>
             <w:shd w:val="clear" w:color="auto" w:fill="auto"/>
             <w:noWrap/>
             <w:hideMark/>
@@ -2693,34 +2700,43 @@
         </w:trPr>
         <w:tc>
           <w:tcPr>
-            <w:tcW w:w="1300" w:type="dxa"/>
-            <w:shd w:val="clear" w:color="auto" w:fill="auto"/>
-            <w:noWrap/>
-            <w:hideMark/>
-          </w:tcPr>
-          <w:p>
-            <w:pPr>
-              <w:rPr>
-                <w:rFonts w:ascii="Calibri" w:eastAsia="Times New Roman" w:hAnsi="Calibri" w:cs="Calibri"/>
-                <w:color w:val="000000"/>
-                <w:sz w:val="20"/>
-                <w:szCs w:val="20"/>
-              </w:rPr>
-            </w:pPr>
-            <w:r>
-              <w:rPr>
-                <w:rFonts w:ascii="Calibri" w:eastAsia="Times New Roman" w:hAnsi="Calibri" w:cs="Calibri"/>
-                <w:color w:val="000000"/>
-                <w:sz w:val="20"/>
-                <w:szCs w:val="20"/>
-              </w:rPr>
-              <w:t>S040195</w:t>
-            </w:r>
-          </w:p>
-        </w:tc>
-        <w:tc>
-          <w:tcPr>
-            <w:tcW w:w="1845" w:type="dxa"/>
+            <w:tcW w:w="1885" w:type="dxa"/>
+            <w:shd w:val="clear" w:color="auto" w:fill="auto"/>
+            <w:noWrap/>
+            <w:hideMark/>
+          </w:tcPr>
+          <w:p>
+            <w:pPr>
+              <w:rPr>
+                <w:rFonts w:ascii="Calibri" w:eastAsia="Times New Roman" w:hAnsi="Calibri" w:cs="Calibri"/>
+                <w:color w:val="000000"/>
+                <w:sz w:val="20"/>
+                <w:szCs w:val="20"/>
+              </w:rPr>
+            </w:pPr>
+            <w:r>
+              <w:rPr>
+                <w:rFonts w:ascii="Calibri" w:eastAsia="Times New Roman" w:hAnsi="Calibri" w:cs="Calibri"/>
+                <w:color w:val="000000"/>
+                <w:sz w:val="20"/>
+                <w:szCs w:val="20"/>
+              </w:rPr>
+              <w:t>grls3868b86a</w:t>
+            </w:r>
+            <w:r>
+              <w:rPr>
+                <w:rFonts w:ascii="Calibri" w:eastAsia="Times New Roman" w:hAnsi="Calibri" w:cs="Calibri"/>
+                <w:color w:val="000000"/>
+                <w:sz w:val="20"/>
+                <w:szCs w:val="20"/>
+              </w:rPr>
+              <w:t>_1</w:t>
+            </w:r>
+          </w:p>
+        </w:tc>
+        <w:tc>
+          <w:tcPr>
+            <w:tcW w:w="1555" w:type="dxa"/>
             <w:shd w:val="clear" w:color="auto" w:fill="auto"/>
             <w:noWrap/>
             <w:hideMark/>
@@ -2807,34 +2823,43 @@
         </w:trPr>
         <w:tc>
           <w:tcPr>
-            <w:tcW w:w="1300" w:type="dxa"/>
-            <w:shd w:val="clear" w:color="auto" w:fill="auto"/>
-            <w:noWrap/>
-            <w:hideMark/>
-          </w:tcPr>
-          <w:p>
-            <w:pPr>
-              <w:rPr>
-                <w:rFonts w:ascii="Calibri" w:eastAsia="Times New Roman" w:hAnsi="Calibri" w:cs="Calibri"/>
-                <w:color w:val="000000"/>
-                <w:sz w:val="20"/>
-                <w:szCs w:val="20"/>
-              </w:rPr>
-            </w:pPr>
-            <w:r>
-              <w:rPr>
-                <w:rFonts w:ascii="Calibri" w:eastAsia="Times New Roman" w:hAnsi="Calibri" w:cs="Calibri"/>
-                <w:color w:val="000000"/>
-                <w:sz w:val="20"/>
-                <w:szCs w:val="20"/>
-              </w:rPr>
-              <w:t>S040228</w:t>
-            </w:r>
-          </w:p>
-        </w:tc>
-        <w:tc>
-          <w:tcPr>
-            <w:tcW w:w="1845" w:type="dxa"/>
+            <w:tcW w:w="1885" w:type="dxa"/>
+            <w:shd w:val="clear" w:color="auto" w:fill="auto"/>
+            <w:noWrap/>
+            <w:hideMark/>
+          </w:tcPr>
+          <w:p>
+            <w:pPr>
+              <w:rPr>
+                <w:rFonts w:ascii="Calibri" w:eastAsia="Times New Roman" w:hAnsi="Calibri" w:cs="Calibri"/>
+                <w:color w:val="000000"/>
+                <w:sz w:val="20"/>
+                <w:szCs w:val="20"/>
+              </w:rPr>
+            </w:pPr>
+            <w:r>
+              <w:rPr>
+                <w:rFonts w:ascii="Calibri" w:eastAsia="Times New Roman" w:hAnsi="Calibri" w:cs="Calibri"/>
+                <w:color w:val="000000"/>
+                <w:sz w:val="20"/>
+                <w:szCs w:val="20"/>
+              </w:rPr>
+              <w:t>grls8ee21c9e</w:t>
+            </w:r>
+            <w:r>
+              <w:rPr>
+                <w:rFonts w:ascii="Calibri" w:eastAsia="Times New Roman" w:hAnsi="Calibri" w:cs="Calibri"/>
+                <w:color w:val="000000"/>
+                <w:sz w:val="20"/>
+                <w:szCs w:val="20"/>
+              </w:rPr>
+              <w:t>_1</w:t>
+            </w:r>
+          </w:p>
+        </w:tc>
+        <w:tc>
+          <w:tcPr>
+            <w:tcW w:w="1555" w:type="dxa"/>
             <w:shd w:val="clear" w:color="auto" w:fill="auto"/>
             <w:noWrap/>
             <w:hideMark/>
@@ -2921,34 +2946,43 @@
         </w:trPr>
         <w:tc>
           <w:tcPr>
-            <w:tcW w:w="1300" w:type="dxa"/>
-            <w:shd w:val="clear" w:color="auto" w:fill="auto"/>
-            <w:noWrap/>
-            <w:hideMark/>
-          </w:tcPr>
-          <w:p>
-            <w:pPr>
-              <w:rPr>
-                <w:rFonts w:ascii="Calibri" w:eastAsia="Times New Roman" w:hAnsi="Calibri" w:cs="Calibri"/>
-                <w:color w:val="000000"/>
-                <w:sz w:val="20"/>
-                <w:szCs w:val="20"/>
-              </w:rPr>
-            </w:pPr>
-            <w:r>
-              <w:rPr>
-                <w:rFonts w:ascii="Calibri" w:eastAsia="Times New Roman" w:hAnsi="Calibri" w:cs="Calibri"/>
-                <w:color w:val="000000"/>
-                <w:sz w:val="20"/>
-                <w:szCs w:val="20"/>
-              </w:rPr>
-              <w:t>S040234</w:t>
-            </w:r>
-          </w:p>
-        </w:tc>
-        <w:tc>
-          <w:tcPr>
-            <w:tcW w:w="1845" w:type="dxa"/>
+            <w:tcW w:w="1885" w:type="dxa"/>
+            <w:shd w:val="clear" w:color="auto" w:fill="auto"/>
+            <w:noWrap/>
+            <w:hideMark/>
+          </w:tcPr>
+          <w:p>
+            <w:pPr>
+              <w:rPr>
+                <w:rFonts w:ascii="Calibri" w:eastAsia="Times New Roman" w:hAnsi="Calibri" w:cs="Calibri"/>
+                <w:color w:val="000000"/>
+                <w:sz w:val="20"/>
+                <w:szCs w:val="20"/>
+              </w:rPr>
+            </w:pPr>
+            <w:r>
+              <w:rPr>
+                <w:rFonts w:ascii="Calibri" w:eastAsia="Times New Roman" w:hAnsi="Calibri" w:cs="Calibri"/>
+                <w:color w:val="000000"/>
+                <w:sz w:val="20"/>
+                <w:szCs w:val="20"/>
+              </w:rPr>
+              <w:t>grls1b975853</w:t>
+            </w:r>
+            <w:r>
+              <w:rPr>
+                <w:rFonts w:ascii="Calibri" w:eastAsia="Times New Roman" w:hAnsi="Calibri" w:cs="Calibri"/>
+                <w:color w:val="000000"/>
+                <w:sz w:val="20"/>
+                <w:szCs w:val="20"/>
+              </w:rPr>
+              <w:t>_1</w:t>
+            </w:r>
+          </w:p>
+        </w:tc>
+        <w:tc>
+          <w:tcPr>
+            <w:tcW w:w="1555" w:type="dxa"/>
             <w:shd w:val="clear" w:color="auto" w:fill="auto"/>
             <w:noWrap/>
             <w:hideMark/>
@@ -3035,34 +3069,43 @@
         </w:trPr>
         <w:tc>
           <w:tcPr>
-            <w:tcW w:w="1300" w:type="dxa"/>
-            <w:shd w:val="clear" w:color="auto" w:fill="auto"/>
-            <w:noWrap/>
-            <w:hideMark/>
-          </w:tcPr>
-          <w:p>
-            <w:pPr>
-              <w:rPr>
-                <w:rFonts w:ascii="Calibri" w:eastAsia="Times New Roman" w:hAnsi="Calibri" w:cs="Calibri"/>
-                <w:color w:val="000000"/>
-                <w:sz w:val="20"/>
-                <w:szCs w:val="20"/>
-              </w:rPr>
-            </w:pPr>
-            <w:r>
-              <w:rPr>
-                <w:rFonts w:ascii="Calibri" w:eastAsia="Times New Roman" w:hAnsi="Calibri" w:cs="Calibri"/>
-                <w:color w:val="000000"/>
-                <w:sz w:val="20"/>
-                <w:szCs w:val="20"/>
-              </w:rPr>
-              <w:t>S040259</w:t>
-            </w:r>
-          </w:p>
-        </w:tc>
-        <w:tc>
-          <w:tcPr>
-            <w:tcW w:w="1845" w:type="dxa"/>
+            <w:tcW w:w="1885" w:type="dxa"/>
+            <w:shd w:val="clear" w:color="auto" w:fill="auto"/>
+            <w:noWrap/>
+            <w:hideMark/>
+          </w:tcPr>
+          <w:p>
+            <w:pPr>
+              <w:rPr>
+                <w:rFonts w:ascii="Calibri" w:eastAsia="Times New Roman" w:hAnsi="Calibri" w:cs="Calibri"/>
+                <w:color w:val="000000"/>
+                <w:sz w:val="20"/>
+                <w:szCs w:val="20"/>
+              </w:rPr>
+            </w:pPr>
+            <w:r>
+              <w:rPr>
+                <w:rFonts w:ascii="Calibri" w:eastAsia="Times New Roman" w:hAnsi="Calibri" w:cs="Calibri"/>
+                <w:color w:val="000000"/>
+                <w:sz w:val="20"/>
+                <w:szCs w:val="20"/>
+              </w:rPr>
+              <w:t>grls05abcd2b</w:t>
+            </w:r>
+            <w:r>
+              <w:rPr>
+                <w:rFonts w:ascii="Calibri" w:eastAsia="Times New Roman" w:hAnsi="Calibri" w:cs="Calibri"/>
+                <w:color w:val="000000"/>
+                <w:sz w:val="20"/>
+                <w:szCs w:val="20"/>
+              </w:rPr>
+              <w:t>_1</w:t>
+            </w:r>
+          </w:p>
+        </w:tc>
+        <w:tc>
+          <w:tcPr>
+            <w:tcW w:w="1555" w:type="dxa"/>
             <w:shd w:val="clear" w:color="auto" w:fill="auto"/>
             <w:noWrap/>
             <w:hideMark/>

</xml_diff>

<commit_message>
Revert "Start tutorial with public_ids  (#14)"
This reverts commit 71ded5c94e9d9eb872a61fb8e35404d990352c85.
</commit_message>
<xml_diff>
--- a/Genotyping_Analysis_Notes.docx
+++ b/Genotyping_Analysis_Notes.docx
@@ -77,7 +77,10 @@
         <w:t>Study design</w:t>
       </w:r>
       <w:r>
-        <w:t>: Genotyping happened in two phases:</w:t>
+        <w:t xml:space="preserve">: Genotyping happened </w:t>
+      </w:r>
+      <w:r>
+        <w:t>in two phases:</w:t>
       </w:r>
     </w:p>
     <w:p>
@@ -205,7 +208,14 @@
           <w:b/>
           <w:bCs/>
         </w:rPr>
-        <w:t>Exclusion of samples with Dish QC (DQC) &lt; 0.82</w:t>
+        <w:t>Exclusion of samples with Dish QC (DQC)</w:t>
+      </w:r>
+      <w:r>
+        <w:rPr>
+          <w:b/>
+          <w:bCs/>
+        </w:rPr>
+        <w:t xml:space="preserve"> &lt; 0.82</w:t>
       </w:r>
       <w:r>
         <w:t xml:space="preserve">: DQC is a QC metric </w:t>
@@ -237,17 +247,31 @@
           <w:b/>
           <w:bCs/>
         </w:rPr>
-        <w:t>Exclusion of samples with low call rate values &lt; 95%</w:t>
-      </w:r>
-      <w:r>
-        <w:t xml:space="preserve">: Call rate was calculated by </w:t>
+        <w:t>E</w:t>
       </w:r>
       <w:r>
         <w:rPr>
           <w:b/>
           <w:bCs/>
         </w:rPr>
-        <w:t>preliminary genotyping</w:t>
+        <w:t>xclusion of samples with low call rate values &lt; 95%</w:t>
+      </w:r>
+      <w:r>
+        <w:t xml:space="preserve">: Call rate was calculated by </w:t>
+      </w:r>
+      <w:r>
+        <w:rPr>
+          <w:b/>
+          <w:bCs/>
+        </w:rPr>
+        <w:t>p</w:t>
+      </w:r>
+      <w:r>
+        <w:rPr>
+          <w:b/>
+          <w:bCs/>
+        </w:rPr>
+        <w:t>reliminary genotyping</w:t>
       </w:r>
       <w:r>
         <w:t xml:space="preserve"> using </w:t>
@@ -262,7 +286,10 @@
         <w:t xml:space="preserve"> subset of probe sets</w:t>
       </w:r>
       <w:r>
-        <w:t xml:space="preserve"> with known high performance.</w:t>
+        <w:t xml:space="preserve"> with known high performance</w:t>
+      </w:r>
+      <w:r>
+        <w:t>.</w:t>
       </w:r>
     </w:p>
     <w:p>
@@ -379,7 +406,10 @@
         <w:t xml:space="preserve">was done </w:t>
       </w:r>
       <w:r>
-        <w:t>using the recommended options of the best practice workflow for large batches.</w:t>
+        <w:t>using the recommended options of the best practice workflow for large batches</w:t>
+      </w:r>
+      <w:r>
+        <w:t>.</w:t>
       </w:r>
     </w:p>
     <w:p>
@@ -399,7 +429,13 @@
         <w:t>Probe set classification and prioritization to identify the final recommended list of SNPs</w:t>
       </w:r>
       <w:r>
-        <w:t xml:space="preserve">: The probe sets are typically classified based on a group quality metrics to identify those with high quality. </w:t>
+        <w:t xml:space="preserve">: </w:t>
+      </w:r>
+      <w:r>
+        <w:t>T</w:t>
+      </w:r>
+      <w:r>
+        <w:t xml:space="preserve">he probe sets are typically classified based on a group quality metrics to identify those with high quality. </w:t>
       </w:r>
       <w:r>
         <w:t>When more than one probe set has been designed to interrogate a SNP, the “best” probe set is identified.</w:t>
@@ -438,7 +474,13 @@
         <w:t xml:space="preserve">s with each probe set representing a unique SNP. The </w:t>
       </w:r>
       <w:r>
-        <w:t xml:space="preserve">probe sets were prioritized based on this </w:t>
+        <w:t>probe set</w:t>
+      </w:r>
+      <w:r>
+        <w:t>s were prioritized based on this</w:t>
+      </w:r>
+      <w:r>
+        <w:t xml:space="preserve"> </w:t>
       </w:r>
       <w:r>
         <w:t xml:space="preserve">order </w:t>
@@ -542,7 +584,16 @@
         <w:t>PLINK files</w:t>
       </w:r>
       <w:r>
-        <w:t>: using the SNP ids (not the probe set ids)</w:t>
+        <w:t xml:space="preserve">: using the SNP ids </w:t>
+      </w:r>
+      <w:r>
+        <w:t xml:space="preserve">(not </w:t>
+      </w:r>
+      <w:r>
+        <w:t>the probe set ids</w:t>
+      </w:r>
+      <w:r>
+        <w:t>)</w:t>
       </w:r>
     </w:p>
     <w:p>
@@ -587,7 +638,10 @@
         <w:t>eference allele based on genome position</w:t>
       </w:r>
       <w:r>
-        <w:t xml:space="preserve"> (CanFam3 assembly and an additional Y chromosome assembly </w:t>
+        <w:t xml:space="preserve"> (</w:t>
+      </w:r>
+      <w:r>
+        <w:t xml:space="preserve">CanFam3 assembly and an additional Y chromosome assembly </w:t>
       </w:r>
       <w:r>
         <w:lastRenderedPageBreak/>
@@ -599,7 +653,13 @@
       </w:r>
       <w:proofErr w:type="spellEnd"/>
       <w:r>
-        <w:t xml:space="preserve"> with accession: </w:t>
+        <w:t xml:space="preserve"> </w:t>
+      </w:r>
+      <w:r>
+        <w:t xml:space="preserve">with </w:t>
+      </w:r>
+      <w:r>
+        <w:t xml:space="preserve">accession: </w:t>
       </w:r>
       <w:r>
         <w:t>KP081776.1</w:t>
@@ -696,10 +756,25 @@
         <w:t xml:space="preserve">Comparing </w:t>
       </w:r>
       <w:r>
-        <w:t xml:space="preserve">the computed genders on </w:t>
-      </w:r>
-      <w:r>
-        <w:t xml:space="preserve">the 2 arrays, the computed genders were always concordant except for two samples. </w:t>
+        <w:t xml:space="preserve">the </w:t>
+      </w:r>
+      <w:r>
+        <w:t>computed genders</w:t>
+      </w:r>
+      <w:r>
+        <w:t xml:space="preserve"> on </w:t>
+      </w:r>
+      <w:r>
+        <w:t xml:space="preserve">the 2 arrays, the computed genders were always concordant except for </w:t>
+      </w:r>
+      <w:r>
+        <w:t>two</w:t>
+      </w:r>
+      <w:r>
+        <w:t xml:space="preserve"> sample</w:t>
+      </w:r>
+      <w:r>
+        <w:t xml:space="preserve">s. </w:t>
       </w:r>
     </w:p>
     <w:p>
@@ -712,13 +787,31 @@
         <w:ind w:left="1800"/>
       </w:pPr>
       <w:r>
-        <w:t>Comparing the computed genders</w:t>
+        <w:t>C</w:t>
+      </w:r>
+      <w:r>
+        <w:t xml:space="preserve">omparing the computed </w:t>
+      </w:r>
+      <w:r>
+        <w:t>genders</w:t>
       </w:r>
       <w:r>
         <w:t xml:space="preserve"> with</w:t>
       </w:r>
       <w:r>
-        <w:t xml:space="preserve"> the input metadata showed another 9 </w:t>
+        <w:t xml:space="preserve"> the input metadata</w:t>
+      </w:r>
+      <w:r>
+        <w:t xml:space="preserve"> </w:t>
+      </w:r>
+      <w:r>
+        <w:t xml:space="preserve">showed </w:t>
+      </w:r>
+      <w:r>
+        <w:t>another 9</w:t>
+      </w:r>
+      <w:r>
+        <w:t xml:space="preserve"> </w:t>
       </w:r>
       <w:r>
         <w:t xml:space="preserve">discordant </w:t>
@@ -735,7 +828,13 @@
         <w:ind w:left="1080"/>
       </w:pPr>
       <w:r>
-        <w:t xml:space="preserve">The gender in the output PLINK files were updated to match the computed gender. In the case of the two discordant samples, the gender matching metadata was chosen. </w:t>
+        <w:t>The gender in the output PLINK files were updated to match the computed gender. In the case of the two dis</w:t>
+      </w:r>
+      <w:r>
+        <w:t>co</w:t>
+      </w:r>
+      <w:r>
+        <w:t xml:space="preserve">rdant samples, the gender matching metadata was chosen. </w:t>
       </w:r>
     </w:p>
     <w:p>
@@ -745,7 +844,7 @@
     </w:p>
     <w:tbl>
       <w:tblPr>
-        <w:tblW w:w="7040" w:type="dxa"/>
+        <w:tblW w:w="6745" w:type="dxa"/>
         <w:jc w:val="center"/>
         <w:tblBorders>
           <w:top w:val="single" w:sz="4" w:space="0" w:color="auto"/>
@@ -758,8 +857,8 @@
         <w:tblLook w:val="04A0" w:firstRow="1" w:lastRow="0" w:firstColumn="1" w:lastColumn="0" w:noHBand="0" w:noVBand="1"/>
       </w:tblPr>
       <w:tblGrid>
-        <w:gridCol w:w="1885"/>
-        <w:gridCol w:w="1555"/>
+        <w:gridCol w:w="1300"/>
+        <w:gridCol w:w="1845"/>
         <w:gridCol w:w="1800"/>
         <w:gridCol w:w="1800"/>
       </w:tblGrid>
@@ -770,7 +869,7 @@
         </w:trPr>
         <w:tc>
           <w:tcPr>
-            <w:tcW w:w="1885" w:type="dxa"/>
+            <w:tcW w:w="1300" w:type="dxa"/>
             <w:vMerge w:val="restart"/>
             <w:shd w:val="clear" w:color="auto" w:fill="auto"/>
             <w:noWrap/>
@@ -804,7 +903,7 @@
         </w:tc>
         <w:tc>
           <w:tcPr>
-            <w:tcW w:w="1555" w:type="dxa"/>
+            <w:tcW w:w="1845" w:type="dxa"/>
             <w:vMerge w:val="restart"/>
             <w:shd w:val="clear" w:color="auto" w:fill="auto"/>
             <w:noWrap/>
@@ -876,7 +975,18 @@
                 <w:sz w:val="20"/>
                 <w:szCs w:val="20"/>
               </w:rPr>
-              <w:t>Computed</w:t>
+              <w:t>C</w:t>
+            </w:r>
+            <w:r>
+              <w:rPr>
+                <w:rFonts w:ascii="Calibri" w:eastAsia="Times New Roman" w:hAnsi="Calibri" w:cs="Calibri"/>
+                <w:b/>
+                <w:bCs/>
+                <w:color w:val="000000"/>
+                <w:sz w:val="20"/>
+                <w:szCs w:val="20"/>
+              </w:rPr>
+              <w:t>omputed</w:t>
             </w:r>
             <w:r>
               <w:rPr>
@@ -899,7 +1009,7 @@
         </w:trPr>
         <w:tc>
           <w:tcPr>
-            <w:tcW w:w="1885" w:type="dxa"/>
+            <w:tcW w:w="1300" w:type="dxa"/>
             <w:vMerge/>
             <w:hideMark/>
           </w:tcPr>
@@ -918,7 +1028,7 @@
         </w:tc>
         <w:tc>
           <w:tcPr>
-            <w:tcW w:w="1555" w:type="dxa"/>
+            <w:tcW w:w="1845" w:type="dxa"/>
             <w:vMerge/>
             <w:hideMark/>
           </w:tcPr>
@@ -1005,7 +1115,7 @@
         </w:trPr>
         <w:tc>
           <w:tcPr>
-            <w:tcW w:w="7040" w:type="dxa"/>
+            <w:tcW w:w="6745" w:type="dxa"/>
             <w:gridSpan w:val="4"/>
             <w:shd w:val="clear" w:color="auto" w:fill="auto"/>
             <w:noWrap/>
@@ -1044,42 +1154,33 @@
         </w:trPr>
         <w:tc>
           <w:tcPr>
-            <w:tcW w:w="1885" w:type="dxa"/>
-            <w:shd w:val="clear" w:color="auto" w:fill="auto"/>
-            <w:noWrap/>
-          </w:tcPr>
-          <w:p>
-            <w:pPr>
-              <w:rPr>
-                <w:rFonts w:ascii="Calibri" w:eastAsia="Times New Roman" w:hAnsi="Calibri" w:cs="Calibri"/>
-                <w:color w:val="000000"/>
-                <w:sz w:val="20"/>
-                <w:szCs w:val="20"/>
-              </w:rPr>
-            </w:pPr>
-            <w:r>
-              <w:rPr>
-                <w:rFonts w:ascii="Calibri" w:eastAsia="Times New Roman" w:hAnsi="Calibri" w:cs="Calibri"/>
-                <w:color w:val="000000"/>
-                <w:sz w:val="20"/>
-                <w:szCs w:val="20"/>
-              </w:rPr>
-              <w:t>grlsQZAMFHKK</w:t>
-            </w:r>
-            <w:r>
-              <w:rPr>
-                <w:rFonts w:ascii="Calibri" w:eastAsia="Times New Roman" w:hAnsi="Calibri" w:cs="Calibri"/>
-                <w:color w:val="000000"/>
-                <w:sz w:val="20"/>
-                <w:szCs w:val="20"/>
-              </w:rPr>
-              <w:t>_1</w:t>
-            </w:r>
-          </w:p>
-        </w:tc>
-        <w:tc>
-          <w:tcPr>
-            <w:tcW w:w="1555" w:type="dxa"/>
+            <w:tcW w:w="1300" w:type="dxa"/>
+            <w:shd w:val="clear" w:color="auto" w:fill="auto"/>
+            <w:noWrap/>
+          </w:tcPr>
+          <w:p>
+            <w:pPr>
+              <w:rPr>
+                <w:rFonts w:ascii="Calibri" w:eastAsia="Times New Roman" w:hAnsi="Calibri" w:cs="Calibri"/>
+                <w:color w:val="000000"/>
+                <w:sz w:val="20"/>
+                <w:szCs w:val="20"/>
+              </w:rPr>
+            </w:pPr>
+            <w:r>
+              <w:rPr>
+                <w:rFonts w:ascii="Calibri" w:eastAsia="Times New Roman" w:hAnsi="Calibri" w:cs="Calibri"/>
+                <w:color w:val="000000"/>
+                <w:sz w:val="20"/>
+                <w:szCs w:val="20"/>
+              </w:rPr>
+              <w:t>S019740</w:t>
+            </w:r>
+          </w:p>
+        </w:tc>
+        <w:tc>
+          <w:tcPr>
+            <w:tcW w:w="1845" w:type="dxa"/>
             <w:shd w:val="clear" w:color="auto" w:fill="auto"/>
             <w:noWrap/>
           </w:tcPr>
@@ -1163,42 +1264,33 @@
         </w:trPr>
         <w:tc>
           <w:tcPr>
-            <w:tcW w:w="1885" w:type="dxa"/>
-            <w:shd w:val="clear" w:color="auto" w:fill="auto"/>
-            <w:noWrap/>
-          </w:tcPr>
-          <w:p>
-            <w:pPr>
-              <w:rPr>
-                <w:rFonts w:ascii="Calibri" w:eastAsia="Times New Roman" w:hAnsi="Calibri" w:cs="Calibri"/>
-                <w:color w:val="000000"/>
-                <w:sz w:val="20"/>
-                <w:szCs w:val="20"/>
-              </w:rPr>
-            </w:pPr>
-            <w:r>
-              <w:rPr>
-                <w:rFonts w:ascii="Calibri" w:eastAsia="Times New Roman" w:hAnsi="Calibri" w:cs="Calibri"/>
-                <w:color w:val="000000"/>
-                <w:sz w:val="20"/>
-                <w:szCs w:val="20"/>
-              </w:rPr>
-              <w:t>grlsJCVWWRMM</w:t>
-            </w:r>
-            <w:r>
-              <w:rPr>
-                <w:rFonts w:ascii="Calibri" w:eastAsia="Times New Roman" w:hAnsi="Calibri" w:cs="Calibri"/>
-                <w:color w:val="000000"/>
-                <w:sz w:val="20"/>
-                <w:szCs w:val="20"/>
-              </w:rPr>
-              <w:t>_1</w:t>
-            </w:r>
-          </w:p>
-        </w:tc>
-        <w:tc>
-          <w:tcPr>
-            <w:tcW w:w="1555" w:type="dxa"/>
+            <w:tcW w:w="1300" w:type="dxa"/>
+            <w:shd w:val="clear" w:color="auto" w:fill="auto"/>
+            <w:noWrap/>
+          </w:tcPr>
+          <w:p>
+            <w:pPr>
+              <w:rPr>
+                <w:rFonts w:ascii="Calibri" w:eastAsia="Times New Roman" w:hAnsi="Calibri" w:cs="Calibri"/>
+                <w:color w:val="000000"/>
+                <w:sz w:val="20"/>
+                <w:szCs w:val="20"/>
+              </w:rPr>
+            </w:pPr>
+            <w:r>
+              <w:rPr>
+                <w:rFonts w:ascii="Calibri" w:eastAsia="Times New Roman" w:hAnsi="Calibri" w:cs="Calibri"/>
+                <w:color w:val="000000"/>
+                <w:sz w:val="20"/>
+                <w:szCs w:val="20"/>
+              </w:rPr>
+              <w:t>S005865</w:t>
+            </w:r>
+          </w:p>
+        </w:tc>
+        <w:tc>
+          <w:tcPr>
+            <w:tcW w:w="1845" w:type="dxa"/>
             <w:shd w:val="clear" w:color="auto" w:fill="auto"/>
             <w:noWrap/>
           </w:tcPr>
@@ -1282,7 +1374,7 @@
         </w:trPr>
         <w:tc>
           <w:tcPr>
-            <w:tcW w:w="7040" w:type="dxa"/>
+            <w:tcW w:w="6745" w:type="dxa"/>
             <w:gridSpan w:val="4"/>
             <w:shd w:val="clear" w:color="auto" w:fill="auto"/>
             <w:noWrap/>
@@ -1320,42 +1412,33 @@
         </w:trPr>
         <w:tc>
           <w:tcPr>
-            <w:tcW w:w="1885" w:type="dxa"/>
-            <w:shd w:val="clear" w:color="auto" w:fill="auto"/>
-            <w:noWrap/>
-          </w:tcPr>
-          <w:p>
-            <w:pPr>
-              <w:rPr>
-                <w:rFonts w:ascii="Calibri" w:eastAsia="Times New Roman" w:hAnsi="Calibri" w:cs="Calibri"/>
-                <w:color w:val="000000"/>
-                <w:sz w:val="20"/>
-                <w:szCs w:val="20"/>
-              </w:rPr>
-            </w:pPr>
-            <w:r>
-              <w:rPr>
-                <w:rFonts w:ascii="Calibri" w:eastAsia="Times New Roman" w:hAnsi="Calibri" w:cs="Calibri"/>
-                <w:color w:val="000000"/>
-                <w:sz w:val="20"/>
-                <w:szCs w:val="20"/>
-              </w:rPr>
-              <w:t>grlsZJRGT144</w:t>
-            </w:r>
-            <w:r>
-              <w:rPr>
-                <w:rFonts w:ascii="Calibri" w:eastAsia="Times New Roman" w:hAnsi="Calibri" w:cs="Calibri"/>
-                <w:color w:val="000000"/>
-                <w:sz w:val="20"/>
-                <w:szCs w:val="20"/>
-              </w:rPr>
-              <w:t>_1</w:t>
-            </w:r>
-          </w:p>
-        </w:tc>
-        <w:tc>
-          <w:tcPr>
-            <w:tcW w:w="1555" w:type="dxa"/>
+            <w:tcW w:w="1300" w:type="dxa"/>
+            <w:shd w:val="clear" w:color="auto" w:fill="auto"/>
+            <w:noWrap/>
+          </w:tcPr>
+          <w:p>
+            <w:pPr>
+              <w:rPr>
+                <w:rFonts w:ascii="Calibri" w:eastAsia="Times New Roman" w:hAnsi="Calibri" w:cs="Calibri"/>
+                <w:color w:val="000000"/>
+                <w:sz w:val="20"/>
+                <w:szCs w:val="20"/>
+              </w:rPr>
+            </w:pPr>
+            <w:r>
+              <w:rPr>
+                <w:rFonts w:ascii="Calibri" w:eastAsia="Times New Roman" w:hAnsi="Calibri" w:cs="Calibri"/>
+                <w:color w:val="000000"/>
+                <w:sz w:val="20"/>
+                <w:szCs w:val="20"/>
+              </w:rPr>
+              <w:t>S000054</w:t>
+            </w:r>
+          </w:p>
+        </w:tc>
+        <w:tc>
+          <w:tcPr>
+            <w:tcW w:w="1845" w:type="dxa"/>
             <w:shd w:val="clear" w:color="auto" w:fill="auto"/>
             <w:noWrap/>
           </w:tcPr>
@@ -1439,42 +1522,33 @@
         </w:trPr>
         <w:tc>
           <w:tcPr>
-            <w:tcW w:w="1885" w:type="dxa"/>
-            <w:shd w:val="clear" w:color="auto" w:fill="auto"/>
-            <w:noWrap/>
-          </w:tcPr>
-          <w:p>
-            <w:pPr>
-              <w:rPr>
-                <w:rFonts w:ascii="Calibri" w:eastAsia="Times New Roman" w:hAnsi="Calibri" w:cs="Calibri"/>
-                <w:color w:val="000000"/>
-                <w:sz w:val="20"/>
-                <w:szCs w:val="20"/>
-              </w:rPr>
-            </w:pPr>
-            <w:r>
-              <w:rPr>
-                <w:rFonts w:ascii="Calibri" w:eastAsia="Times New Roman" w:hAnsi="Calibri" w:cs="Calibri"/>
-                <w:color w:val="000000"/>
-                <w:sz w:val="20"/>
-                <w:szCs w:val="20"/>
-              </w:rPr>
-              <w:t>grlsYOQLXM44</w:t>
-            </w:r>
-            <w:r>
-              <w:rPr>
-                <w:rFonts w:ascii="Calibri" w:eastAsia="Times New Roman" w:hAnsi="Calibri" w:cs="Calibri"/>
-                <w:color w:val="000000"/>
-                <w:sz w:val="20"/>
-                <w:szCs w:val="20"/>
-              </w:rPr>
-              <w:t>_1</w:t>
-            </w:r>
-          </w:p>
-        </w:tc>
-        <w:tc>
-          <w:tcPr>
-            <w:tcW w:w="1555" w:type="dxa"/>
+            <w:tcW w:w="1300" w:type="dxa"/>
+            <w:shd w:val="clear" w:color="auto" w:fill="auto"/>
+            <w:noWrap/>
+          </w:tcPr>
+          <w:p>
+            <w:pPr>
+              <w:rPr>
+                <w:rFonts w:ascii="Calibri" w:eastAsia="Times New Roman" w:hAnsi="Calibri" w:cs="Calibri"/>
+                <w:color w:val="000000"/>
+                <w:sz w:val="20"/>
+                <w:szCs w:val="20"/>
+              </w:rPr>
+            </w:pPr>
+            <w:r>
+              <w:rPr>
+                <w:rFonts w:ascii="Calibri" w:eastAsia="Times New Roman" w:hAnsi="Calibri" w:cs="Calibri"/>
+                <w:color w:val="000000"/>
+                <w:sz w:val="20"/>
+                <w:szCs w:val="20"/>
+              </w:rPr>
+              <w:t>S000055</w:t>
+            </w:r>
+          </w:p>
+        </w:tc>
+        <w:tc>
+          <w:tcPr>
+            <w:tcW w:w="1845" w:type="dxa"/>
             <w:shd w:val="clear" w:color="auto" w:fill="auto"/>
             <w:noWrap/>
           </w:tcPr>
@@ -1558,42 +1632,33 @@
         </w:trPr>
         <w:tc>
           <w:tcPr>
-            <w:tcW w:w="1885" w:type="dxa"/>
-            <w:shd w:val="clear" w:color="auto" w:fill="auto"/>
-            <w:noWrap/>
-          </w:tcPr>
-          <w:p>
-            <w:pPr>
-              <w:rPr>
-                <w:rFonts w:ascii="Calibri" w:eastAsia="Times New Roman" w:hAnsi="Calibri" w:cs="Calibri"/>
-                <w:color w:val="000000"/>
-                <w:sz w:val="20"/>
-                <w:szCs w:val="20"/>
-              </w:rPr>
-            </w:pPr>
-            <w:r>
-              <w:rPr>
-                <w:rFonts w:ascii="Calibri" w:eastAsia="Times New Roman" w:hAnsi="Calibri" w:cs="Calibri"/>
-                <w:color w:val="000000"/>
-                <w:sz w:val="20"/>
-                <w:szCs w:val="20"/>
-              </w:rPr>
-              <w:t>grls7YEZWGBB</w:t>
-            </w:r>
-            <w:r>
-              <w:rPr>
-                <w:rFonts w:ascii="Calibri" w:eastAsia="Times New Roman" w:hAnsi="Calibri" w:cs="Calibri"/>
-                <w:color w:val="000000"/>
-                <w:sz w:val="20"/>
-                <w:szCs w:val="20"/>
-              </w:rPr>
-              <w:t>_1</w:t>
-            </w:r>
-          </w:p>
-        </w:tc>
-        <w:tc>
-          <w:tcPr>
-            <w:tcW w:w="1555" w:type="dxa"/>
+            <w:tcW w:w="1300" w:type="dxa"/>
+            <w:shd w:val="clear" w:color="auto" w:fill="auto"/>
+            <w:noWrap/>
+          </w:tcPr>
+          <w:p>
+            <w:pPr>
+              <w:rPr>
+                <w:rFonts w:ascii="Calibri" w:eastAsia="Times New Roman" w:hAnsi="Calibri" w:cs="Calibri"/>
+                <w:color w:val="000000"/>
+                <w:sz w:val="20"/>
+                <w:szCs w:val="20"/>
+              </w:rPr>
+            </w:pPr>
+            <w:r>
+              <w:rPr>
+                <w:rFonts w:ascii="Calibri" w:eastAsia="Times New Roman" w:hAnsi="Calibri" w:cs="Calibri"/>
+                <w:color w:val="000000"/>
+                <w:sz w:val="20"/>
+                <w:szCs w:val="20"/>
+              </w:rPr>
+              <w:t>S016242</w:t>
+            </w:r>
+          </w:p>
+        </w:tc>
+        <w:tc>
+          <w:tcPr>
+            <w:tcW w:w="1845" w:type="dxa"/>
             <w:shd w:val="clear" w:color="auto" w:fill="auto"/>
             <w:noWrap/>
           </w:tcPr>
@@ -1677,43 +1742,34 @@
         </w:trPr>
         <w:tc>
           <w:tcPr>
-            <w:tcW w:w="1885" w:type="dxa"/>
-            <w:shd w:val="clear" w:color="auto" w:fill="auto"/>
-            <w:noWrap/>
-            <w:hideMark/>
-          </w:tcPr>
-          <w:p>
-            <w:pPr>
-              <w:rPr>
-                <w:rFonts w:ascii="Calibri" w:eastAsia="Times New Roman" w:hAnsi="Calibri" w:cs="Calibri"/>
-                <w:color w:val="000000"/>
-                <w:sz w:val="20"/>
-                <w:szCs w:val="20"/>
-              </w:rPr>
-            </w:pPr>
-            <w:r>
-              <w:rPr>
-                <w:rFonts w:ascii="Calibri" w:eastAsia="Times New Roman" w:hAnsi="Calibri" w:cs="Calibri"/>
-                <w:color w:val="000000"/>
-                <w:sz w:val="20"/>
-                <w:szCs w:val="20"/>
-              </w:rPr>
-              <w:t>grlsMJNZJKDD</w:t>
-            </w:r>
-            <w:r>
-              <w:rPr>
-                <w:rFonts w:ascii="Calibri" w:eastAsia="Times New Roman" w:hAnsi="Calibri" w:cs="Calibri"/>
-                <w:color w:val="000000"/>
-                <w:sz w:val="20"/>
-                <w:szCs w:val="20"/>
-              </w:rPr>
-              <w:t>_1</w:t>
-            </w:r>
-          </w:p>
-        </w:tc>
-        <w:tc>
-          <w:tcPr>
-            <w:tcW w:w="1555" w:type="dxa"/>
+            <w:tcW w:w="1300" w:type="dxa"/>
+            <w:shd w:val="clear" w:color="auto" w:fill="auto"/>
+            <w:noWrap/>
+            <w:hideMark/>
+          </w:tcPr>
+          <w:p>
+            <w:pPr>
+              <w:rPr>
+                <w:rFonts w:ascii="Calibri" w:eastAsia="Times New Roman" w:hAnsi="Calibri" w:cs="Calibri"/>
+                <w:color w:val="000000"/>
+                <w:sz w:val="20"/>
+                <w:szCs w:val="20"/>
+              </w:rPr>
+            </w:pPr>
+            <w:r>
+              <w:rPr>
+                <w:rFonts w:ascii="Calibri" w:eastAsia="Times New Roman" w:hAnsi="Calibri" w:cs="Calibri"/>
+                <w:color w:val="000000"/>
+                <w:sz w:val="20"/>
+                <w:szCs w:val="20"/>
+              </w:rPr>
+              <w:t>S020301</w:t>
+            </w:r>
+          </w:p>
+        </w:tc>
+        <w:tc>
+          <w:tcPr>
+            <w:tcW w:w="1845" w:type="dxa"/>
             <w:shd w:val="clear" w:color="auto" w:fill="auto"/>
             <w:noWrap/>
             <w:hideMark/>
@@ -1800,43 +1856,34 @@
         </w:trPr>
         <w:tc>
           <w:tcPr>
-            <w:tcW w:w="1885" w:type="dxa"/>
-            <w:shd w:val="clear" w:color="auto" w:fill="auto"/>
-            <w:noWrap/>
-            <w:hideMark/>
-          </w:tcPr>
-          <w:p>
-            <w:pPr>
-              <w:rPr>
-                <w:rFonts w:ascii="Calibri" w:eastAsia="Times New Roman" w:hAnsi="Calibri" w:cs="Calibri"/>
-                <w:color w:val="000000"/>
-                <w:sz w:val="20"/>
-                <w:szCs w:val="20"/>
-              </w:rPr>
-            </w:pPr>
-            <w:r>
-              <w:rPr>
-                <w:rFonts w:ascii="Calibri" w:eastAsia="Times New Roman" w:hAnsi="Calibri" w:cs="Calibri"/>
-                <w:color w:val="000000"/>
-                <w:sz w:val="20"/>
-                <w:szCs w:val="20"/>
-              </w:rPr>
-              <w:t>grls4THCKBII</w:t>
-            </w:r>
-            <w:r>
-              <w:rPr>
-                <w:rFonts w:ascii="Calibri" w:eastAsia="Times New Roman" w:hAnsi="Calibri" w:cs="Calibri"/>
-                <w:color w:val="000000"/>
-                <w:sz w:val="20"/>
-                <w:szCs w:val="20"/>
-              </w:rPr>
-              <w:t>_1</w:t>
-            </w:r>
-          </w:p>
-        </w:tc>
-        <w:tc>
-          <w:tcPr>
-            <w:tcW w:w="1555" w:type="dxa"/>
+            <w:tcW w:w="1300" w:type="dxa"/>
+            <w:shd w:val="clear" w:color="auto" w:fill="auto"/>
+            <w:noWrap/>
+            <w:hideMark/>
+          </w:tcPr>
+          <w:p>
+            <w:pPr>
+              <w:rPr>
+                <w:rFonts w:ascii="Calibri" w:eastAsia="Times New Roman" w:hAnsi="Calibri" w:cs="Calibri"/>
+                <w:color w:val="000000"/>
+                <w:sz w:val="20"/>
+                <w:szCs w:val="20"/>
+              </w:rPr>
+            </w:pPr>
+            <w:r>
+              <w:rPr>
+                <w:rFonts w:ascii="Calibri" w:eastAsia="Times New Roman" w:hAnsi="Calibri" w:cs="Calibri"/>
+                <w:color w:val="000000"/>
+                <w:sz w:val="20"/>
+                <w:szCs w:val="20"/>
+              </w:rPr>
+              <w:t>S020302</w:t>
+            </w:r>
+          </w:p>
+        </w:tc>
+        <w:tc>
+          <w:tcPr>
+            <w:tcW w:w="1845" w:type="dxa"/>
             <w:shd w:val="clear" w:color="auto" w:fill="auto"/>
             <w:noWrap/>
             <w:hideMark/>
@@ -1923,43 +1970,34 @@
         </w:trPr>
         <w:tc>
           <w:tcPr>
-            <w:tcW w:w="1885" w:type="dxa"/>
-            <w:shd w:val="clear" w:color="auto" w:fill="auto"/>
-            <w:noWrap/>
-            <w:hideMark/>
-          </w:tcPr>
-          <w:p>
-            <w:pPr>
-              <w:rPr>
-                <w:rFonts w:ascii="Calibri" w:eastAsia="Times New Roman" w:hAnsi="Calibri" w:cs="Calibri"/>
-                <w:color w:val="000000"/>
-                <w:sz w:val="20"/>
-                <w:szCs w:val="20"/>
-              </w:rPr>
-            </w:pPr>
-            <w:r>
-              <w:rPr>
-                <w:rFonts w:ascii="Calibri" w:eastAsia="Times New Roman" w:hAnsi="Calibri" w:cs="Calibri"/>
-                <w:color w:val="000000"/>
-                <w:sz w:val="20"/>
-                <w:szCs w:val="20"/>
-              </w:rPr>
-              <w:t>grlsKLCB9Q55</w:t>
-            </w:r>
-            <w:r>
-              <w:rPr>
-                <w:rFonts w:ascii="Calibri" w:eastAsia="Times New Roman" w:hAnsi="Calibri" w:cs="Calibri"/>
-                <w:color w:val="000000"/>
-                <w:sz w:val="20"/>
-                <w:szCs w:val="20"/>
-              </w:rPr>
-              <w:t>_1</w:t>
-            </w:r>
-          </w:p>
-        </w:tc>
-        <w:tc>
-          <w:tcPr>
-            <w:tcW w:w="1555" w:type="dxa"/>
+            <w:tcW w:w="1300" w:type="dxa"/>
+            <w:shd w:val="clear" w:color="auto" w:fill="auto"/>
+            <w:noWrap/>
+            <w:hideMark/>
+          </w:tcPr>
+          <w:p>
+            <w:pPr>
+              <w:rPr>
+                <w:rFonts w:ascii="Calibri" w:eastAsia="Times New Roman" w:hAnsi="Calibri" w:cs="Calibri"/>
+                <w:color w:val="000000"/>
+                <w:sz w:val="20"/>
+                <w:szCs w:val="20"/>
+              </w:rPr>
+            </w:pPr>
+            <w:r>
+              <w:rPr>
+                <w:rFonts w:ascii="Calibri" w:eastAsia="Times New Roman" w:hAnsi="Calibri" w:cs="Calibri"/>
+                <w:color w:val="000000"/>
+                <w:sz w:val="20"/>
+                <w:szCs w:val="20"/>
+              </w:rPr>
+              <w:t>S020391</w:t>
+            </w:r>
+          </w:p>
+        </w:tc>
+        <w:tc>
+          <w:tcPr>
+            <w:tcW w:w="1845" w:type="dxa"/>
             <w:shd w:val="clear" w:color="auto" w:fill="auto"/>
             <w:noWrap/>
             <w:hideMark/>
@@ -2046,43 +2084,34 @@
         </w:trPr>
         <w:tc>
           <w:tcPr>
-            <w:tcW w:w="1885" w:type="dxa"/>
-            <w:shd w:val="clear" w:color="auto" w:fill="auto"/>
-            <w:noWrap/>
-            <w:hideMark/>
-          </w:tcPr>
-          <w:p>
-            <w:pPr>
-              <w:rPr>
-                <w:rFonts w:ascii="Calibri" w:eastAsia="Times New Roman" w:hAnsi="Calibri" w:cs="Calibri"/>
-                <w:color w:val="000000"/>
-                <w:sz w:val="20"/>
-                <w:szCs w:val="20"/>
-              </w:rPr>
-            </w:pPr>
-            <w:r>
-              <w:rPr>
-                <w:rFonts w:ascii="Calibri" w:eastAsia="Times New Roman" w:hAnsi="Calibri" w:cs="Calibri"/>
-                <w:color w:val="000000"/>
-                <w:sz w:val="20"/>
-                <w:szCs w:val="20"/>
-              </w:rPr>
-              <w:t>grlsYS5D3CVV</w:t>
-            </w:r>
-            <w:r>
-              <w:rPr>
-                <w:rFonts w:ascii="Calibri" w:eastAsia="Times New Roman" w:hAnsi="Calibri" w:cs="Calibri"/>
-                <w:color w:val="000000"/>
-                <w:sz w:val="20"/>
-                <w:szCs w:val="20"/>
-              </w:rPr>
-              <w:t>_1</w:t>
-            </w:r>
-          </w:p>
-        </w:tc>
-        <w:tc>
-          <w:tcPr>
-            <w:tcW w:w="1555" w:type="dxa"/>
+            <w:tcW w:w="1300" w:type="dxa"/>
+            <w:shd w:val="clear" w:color="auto" w:fill="auto"/>
+            <w:noWrap/>
+            <w:hideMark/>
+          </w:tcPr>
+          <w:p>
+            <w:pPr>
+              <w:rPr>
+                <w:rFonts w:ascii="Calibri" w:eastAsia="Times New Roman" w:hAnsi="Calibri" w:cs="Calibri"/>
+                <w:color w:val="000000"/>
+                <w:sz w:val="20"/>
+                <w:szCs w:val="20"/>
+              </w:rPr>
+            </w:pPr>
+            <w:r>
+              <w:rPr>
+                <w:rFonts w:ascii="Calibri" w:eastAsia="Times New Roman" w:hAnsi="Calibri" w:cs="Calibri"/>
+                <w:color w:val="000000"/>
+                <w:sz w:val="20"/>
+                <w:szCs w:val="20"/>
+              </w:rPr>
+              <w:t>S020913</w:t>
+            </w:r>
+          </w:p>
+        </w:tc>
+        <w:tc>
+          <w:tcPr>
+            <w:tcW w:w="1845" w:type="dxa"/>
             <w:shd w:val="clear" w:color="auto" w:fill="auto"/>
             <w:noWrap/>
             <w:hideMark/>
@@ -2169,43 +2198,34 @@
         </w:trPr>
         <w:tc>
           <w:tcPr>
-            <w:tcW w:w="1885" w:type="dxa"/>
-            <w:shd w:val="clear" w:color="auto" w:fill="auto"/>
-            <w:noWrap/>
-            <w:hideMark/>
-          </w:tcPr>
-          <w:p>
-            <w:pPr>
-              <w:rPr>
-                <w:rFonts w:ascii="Calibri" w:eastAsia="Times New Roman" w:hAnsi="Calibri" w:cs="Calibri"/>
-                <w:color w:val="000000"/>
-                <w:sz w:val="20"/>
-                <w:szCs w:val="20"/>
-              </w:rPr>
-            </w:pPr>
-            <w:r>
-              <w:rPr>
-                <w:rFonts w:ascii="Calibri" w:eastAsia="Times New Roman" w:hAnsi="Calibri" w:cs="Calibri"/>
-                <w:color w:val="000000"/>
-                <w:sz w:val="20"/>
-                <w:szCs w:val="20"/>
-              </w:rPr>
-              <w:t>grlsYY0S6W44</w:t>
-            </w:r>
-            <w:r>
-              <w:rPr>
-                <w:rFonts w:ascii="Calibri" w:eastAsia="Times New Roman" w:hAnsi="Calibri" w:cs="Calibri"/>
-                <w:color w:val="000000"/>
-                <w:sz w:val="20"/>
-                <w:szCs w:val="20"/>
-              </w:rPr>
-              <w:t>_1</w:t>
-            </w:r>
-          </w:p>
-        </w:tc>
-        <w:tc>
-          <w:tcPr>
-            <w:tcW w:w="1555" w:type="dxa"/>
+            <w:tcW w:w="1300" w:type="dxa"/>
+            <w:shd w:val="clear" w:color="auto" w:fill="auto"/>
+            <w:noWrap/>
+            <w:hideMark/>
+          </w:tcPr>
+          <w:p>
+            <w:pPr>
+              <w:rPr>
+                <w:rFonts w:ascii="Calibri" w:eastAsia="Times New Roman" w:hAnsi="Calibri" w:cs="Calibri"/>
+                <w:color w:val="000000"/>
+                <w:sz w:val="20"/>
+                <w:szCs w:val="20"/>
+              </w:rPr>
+            </w:pPr>
+            <w:r>
+              <w:rPr>
+                <w:rFonts w:ascii="Calibri" w:eastAsia="Times New Roman" w:hAnsi="Calibri" w:cs="Calibri"/>
+                <w:color w:val="000000"/>
+                <w:sz w:val="20"/>
+                <w:szCs w:val="20"/>
+              </w:rPr>
+              <w:t>S028037</w:t>
+            </w:r>
+          </w:p>
+        </w:tc>
+        <w:tc>
+          <w:tcPr>
+            <w:tcW w:w="1845" w:type="dxa"/>
             <w:shd w:val="clear" w:color="auto" w:fill="auto"/>
             <w:noWrap/>
             <w:hideMark/>
@@ -2292,43 +2312,34 @@
         </w:trPr>
         <w:tc>
           <w:tcPr>
-            <w:tcW w:w="1885" w:type="dxa"/>
-            <w:shd w:val="clear" w:color="auto" w:fill="auto"/>
-            <w:noWrap/>
-            <w:hideMark/>
-          </w:tcPr>
-          <w:p>
-            <w:pPr>
-              <w:rPr>
-                <w:rFonts w:ascii="Calibri" w:eastAsia="Times New Roman" w:hAnsi="Calibri" w:cs="Calibri"/>
-                <w:color w:val="000000"/>
-                <w:sz w:val="20"/>
-                <w:szCs w:val="20"/>
-              </w:rPr>
-            </w:pPr>
-            <w:r>
-              <w:rPr>
-                <w:rFonts w:ascii="Calibri" w:eastAsia="Times New Roman" w:hAnsi="Calibri" w:cs="Calibri"/>
-                <w:color w:val="000000"/>
-                <w:sz w:val="20"/>
-                <w:szCs w:val="20"/>
-              </w:rPr>
-              <w:t>grlsI0RDZYGG</w:t>
-            </w:r>
-            <w:r>
-              <w:rPr>
-                <w:rFonts w:ascii="Calibri" w:eastAsia="Times New Roman" w:hAnsi="Calibri" w:cs="Calibri"/>
-                <w:color w:val="000000"/>
-                <w:sz w:val="20"/>
-                <w:szCs w:val="20"/>
-              </w:rPr>
-              <w:t>_1</w:t>
-            </w:r>
-          </w:p>
-        </w:tc>
-        <w:tc>
-          <w:tcPr>
-            <w:tcW w:w="1555" w:type="dxa"/>
+            <w:tcW w:w="1300" w:type="dxa"/>
+            <w:shd w:val="clear" w:color="auto" w:fill="auto"/>
+            <w:noWrap/>
+            <w:hideMark/>
+          </w:tcPr>
+          <w:p>
+            <w:pPr>
+              <w:rPr>
+                <w:rFonts w:ascii="Calibri" w:eastAsia="Times New Roman" w:hAnsi="Calibri" w:cs="Calibri"/>
+                <w:color w:val="000000"/>
+                <w:sz w:val="20"/>
+                <w:szCs w:val="20"/>
+              </w:rPr>
+            </w:pPr>
+            <w:r>
+              <w:rPr>
+                <w:rFonts w:ascii="Calibri" w:eastAsia="Times New Roman" w:hAnsi="Calibri" w:cs="Calibri"/>
+                <w:color w:val="000000"/>
+                <w:sz w:val="20"/>
+                <w:szCs w:val="20"/>
+              </w:rPr>
+              <w:t>S028073</w:t>
+            </w:r>
+          </w:p>
+        </w:tc>
+        <w:tc>
+          <w:tcPr>
+            <w:tcW w:w="1845" w:type="dxa"/>
             <w:shd w:val="clear" w:color="auto" w:fill="auto"/>
             <w:noWrap/>
             <w:hideMark/>
@@ -2415,7 +2426,7 @@
         </w:trPr>
         <w:tc>
           <w:tcPr>
-            <w:tcW w:w="7040" w:type="dxa"/>
+            <w:tcW w:w="6745" w:type="dxa"/>
             <w:gridSpan w:val="4"/>
             <w:shd w:val="clear" w:color="auto" w:fill="auto"/>
             <w:noWrap/>
@@ -2454,43 +2465,34 @@
         </w:trPr>
         <w:tc>
           <w:tcPr>
-            <w:tcW w:w="1885" w:type="dxa"/>
-            <w:shd w:val="clear" w:color="auto" w:fill="auto"/>
-            <w:noWrap/>
-            <w:hideMark/>
-          </w:tcPr>
-          <w:p>
-            <w:pPr>
-              <w:rPr>
-                <w:rFonts w:ascii="Calibri" w:eastAsia="Times New Roman" w:hAnsi="Calibri" w:cs="Calibri"/>
-                <w:color w:val="000000"/>
-                <w:sz w:val="20"/>
-                <w:szCs w:val="20"/>
-              </w:rPr>
-            </w:pPr>
-            <w:r>
-              <w:rPr>
-                <w:rFonts w:ascii="Calibri" w:eastAsia="Times New Roman" w:hAnsi="Calibri" w:cs="Calibri"/>
-                <w:color w:val="000000"/>
-                <w:sz w:val="20"/>
-                <w:szCs w:val="20"/>
-              </w:rPr>
-              <w:t>grlsf221765a</w:t>
-            </w:r>
-            <w:r>
-              <w:rPr>
-                <w:rFonts w:ascii="Calibri" w:eastAsia="Times New Roman" w:hAnsi="Calibri" w:cs="Calibri"/>
-                <w:color w:val="000000"/>
-                <w:sz w:val="20"/>
-                <w:szCs w:val="20"/>
-              </w:rPr>
-              <w:t>_1</w:t>
-            </w:r>
-          </w:p>
-        </w:tc>
-        <w:tc>
-          <w:tcPr>
-            <w:tcW w:w="1555" w:type="dxa"/>
+            <w:tcW w:w="1300" w:type="dxa"/>
+            <w:shd w:val="clear" w:color="auto" w:fill="auto"/>
+            <w:noWrap/>
+            <w:hideMark/>
+          </w:tcPr>
+          <w:p>
+            <w:pPr>
+              <w:rPr>
+                <w:rFonts w:ascii="Calibri" w:eastAsia="Times New Roman" w:hAnsi="Calibri" w:cs="Calibri"/>
+                <w:color w:val="000000"/>
+                <w:sz w:val="20"/>
+                <w:szCs w:val="20"/>
+              </w:rPr>
+            </w:pPr>
+            <w:r>
+              <w:rPr>
+                <w:rFonts w:ascii="Calibri" w:eastAsia="Times New Roman" w:hAnsi="Calibri" w:cs="Calibri"/>
+                <w:color w:val="000000"/>
+                <w:sz w:val="20"/>
+                <w:szCs w:val="20"/>
+              </w:rPr>
+              <w:t>S040085</w:t>
+            </w:r>
+          </w:p>
+        </w:tc>
+        <w:tc>
+          <w:tcPr>
+            <w:tcW w:w="1845" w:type="dxa"/>
             <w:shd w:val="clear" w:color="auto" w:fill="auto"/>
             <w:noWrap/>
             <w:hideMark/>
@@ -2577,43 +2579,34 @@
         </w:trPr>
         <w:tc>
           <w:tcPr>
-            <w:tcW w:w="1885" w:type="dxa"/>
-            <w:shd w:val="clear" w:color="auto" w:fill="auto"/>
-            <w:noWrap/>
-            <w:hideMark/>
-          </w:tcPr>
-          <w:p>
-            <w:pPr>
-              <w:rPr>
-                <w:rFonts w:ascii="Calibri" w:eastAsia="Times New Roman" w:hAnsi="Calibri" w:cs="Calibri"/>
-                <w:color w:val="000000"/>
-                <w:sz w:val="20"/>
-                <w:szCs w:val="20"/>
-              </w:rPr>
-            </w:pPr>
-            <w:r>
-              <w:rPr>
-                <w:rFonts w:ascii="Calibri" w:eastAsia="Times New Roman" w:hAnsi="Calibri" w:cs="Calibri"/>
-                <w:color w:val="000000"/>
-                <w:sz w:val="20"/>
-                <w:szCs w:val="20"/>
-              </w:rPr>
-              <w:t>grls63a7b72a</w:t>
-            </w:r>
-            <w:r>
-              <w:rPr>
-                <w:rFonts w:ascii="Calibri" w:eastAsia="Times New Roman" w:hAnsi="Calibri" w:cs="Calibri"/>
-                <w:color w:val="000000"/>
-                <w:sz w:val="20"/>
-                <w:szCs w:val="20"/>
-              </w:rPr>
-              <w:t>_1</w:t>
-            </w:r>
-          </w:p>
-        </w:tc>
-        <w:tc>
-          <w:tcPr>
-            <w:tcW w:w="1555" w:type="dxa"/>
+            <w:tcW w:w="1300" w:type="dxa"/>
+            <w:shd w:val="clear" w:color="auto" w:fill="auto"/>
+            <w:noWrap/>
+            <w:hideMark/>
+          </w:tcPr>
+          <w:p>
+            <w:pPr>
+              <w:rPr>
+                <w:rFonts w:ascii="Calibri" w:eastAsia="Times New Roman" w:hAnsi="Calibri" w:cs="Calibri"/>
+                <w:color w:val="000000"/>
+                <w:sz w:val="20"/>
+                <w:szCs w:val="20"/>
+              </w:rPr>
+            </w:pPr>
+            <w:r>
+              <w:rPr>
+                <w:rFonts w:ascii="Calibri" w:eastAsia="Times New Roman" w:hAnsi="Calibri" w:cs="Calibri"/>
+                <w:color w:val="000000"/>
+                <w:sz w:val="20"/>
+                <w:szCs w:val="20"/>
+              </w:rPr>
+              <w:t>S040135</w:t>
+            </w:r>
+          </w:p>
+        </w:tc>
+        <w:tc>
+          <w:tcPr>
+            <w:tcW w:w="1845" w:type="dxa"/>
             <w:shd w:val="clear" w:color="auto" w:fill="auto"/>
             <w:noWrap/>
             <w:hideMark/>
@@ -2700,43 +2693,34 @@
         </w:trPr>
         <w:tc>
           <w:tcPr>
-            <w:tcW w:w="1885" w:type="dxa"/>
-            <w:shd w:val="clear" w:color="auto" w:fill="auto"/>
-            <w:noWrap/>
-            <w:hideMark/>
-          </w:tcPr>
-          <w:p>
-            <w:pPr>
-              <w:rPr>
-                <w:rFonts w:ascii="Calibri" w:eastAsia="Times New Roman" w:hAnsi="Calibri" w:cs="Calibri"/>
-                <w:color w:val="000000"/>
-                <w:sz w:val="20"/>
-                <w:szCs w:val="20"/>
-              </w:rPr>
-            </w:pPr>
-            <w:r>
-              <w:rPr>
-                <w:rFonts w:ascii="Calibri" w:eastAsia="Times New Roman" w:hAnsi="Calibri" w:cs="Calibri"/>
-                <w:color w:val="000000"/>
-                <w:sz w:val="20"/>
-                <w:szCs w:val="20"/>
-              </w:rPr>
-              <w:t>grls3868b86a</w:t>
-            </w:r>
-            <w:r>
-              <w:rPr>
-                <w:rFonts w:ascii="Calibri" w:eastAsia="Times New Roman" w:hAnsi="Calibri" w:cs="Calibri"/>
-                <w:color w:val="000000"/>
-                <w:sz w:val="20"/>
-                <w:szCs w:val="20"/>
-              </w:rPr>
-              <w:t>_1</w:t>
-            </w:r>
-          </w:p>
-        </w:tc>
-        <w:tc>
-          <w:tcPr>
-            <w:tcW w:w="1555" w:type="dxa"/>
+            <w:tcW w:w="1300" w:type="dxa"/>
+            <w:shd w:val="clear" w:color="auto" w:fill="auto"/>
+            <w:noWrap/>
+            <w:hideMark/>
+          </w:tcPr>
+          <w:p>
+            <w:pPr>
+              <w:rPr>
+                <w:rFonts w:ascii="Calibri" w:eastAsia="Times New Roman" w:hAnsi="Calibri" w:cs="Calibri"/>
+                <w:color w:val="000000"/>
+                <w:sz w:val="20"/>
+                <w:szCs w:val="20"/>
+              </w:rPr>
+            </w:pPr>
+            <w:r>
+              <w:rPr>
+                <w:rFonts w:ascii="Calibri" w:eastAsia="Times New Roman" w:hAnsi="Calibri" w:cs="Calibri"/>
+                <w:color w:val="000000"/>
+                <w:sz w:val="20"/>
+                <w:szCs w:val="20"/>
+              </w:rPr>
+              <w:t>S040195</w:t>
+            </w:r>
+          </w:p>
+        </w:tc>
+        <w:tc>
+          <w:tcPr>
+            <w:tcW w:w="1845" w:type="dxa"/>
             <w:shd w:val="clear" w:color="auto" w:fill="auto"/>
             <w:noWrap/>
             <w:hideMark/>
@@ -2823,43 +2807,34 @@
         </w:trPr>
         <w:tc>
           <w:tcPr>
-            <w:tcW w:w="1885" w:type="dxa"/>
-            <w:shd w:val="clear" w:color="auto" w:fill="auto"/>
-            <w:noWrap/>
-            <w:hideMark/>
-          </w:tcPr>
-          <w:p>
-            <w:pPr>
-              <w:rPr>
-                <w:rFonts w:ascii="Calibri" w:eastAsia="Times New Roman" w:hAnsi="Calibri" w:cs="Calibri"/>
-                <w:color w:val="000000"/>
-                <w:sz w:val="20"/>
-                <w:szCs w:val="20"/>
-              </w:rPr>
-            </w:pPr>
-            <w:r>
-              <w:rPr>
-                <w:rFonts w:ascii="Calibri" w:eastAsia="Times New Roman" w:hAnsi="Calibri" w:cs="Calibri"/>
-                <w:color w:val="000000"/>
-                <w:sz w:val="20"/>
-                <w:szCs w:val="20"/>
-              </w:rPr>
-              <w:t>grls8ee21c9e</w:t>
-            </w:r>
-            <w:r>
-              <w:rPr>
-                <w:rFonts w:ascii="Calibri" w:eastAsia="Times New Roman" w:hAnsi="Calibri" w:cs="Calibri"/>
-                <w:color w:val="000000"/>
-                <w:sz w:val="20"/>
-                <w:szCs w:val="20"/>
-              </w:rPr>
-              <w:t>_1</w:t>
-            </w:r>
-          </w:p>
-        </w:tc>
-        <w:tc>
-          <w:tcPr>
-            <w:tcW w:w="1555" w:type="dxa"/>
+            <w:tcW w:w="1300" w:type="dxa"/>
+            <w:shd w:val="clear" w:color="auto" w:fill="auto"/>
+            <w:noWrap/>
+            <w:hideMark/>
+          </w:tcPr>
+          <w:p>
+            <w:pPr>
+              <w:rPr>
+                <w:rFonts w:ascii="Calibri" w:eastAsia="Times New Roman" w:hAnsi="Calibri" w:cs="Calibri"/>
+                <w:color w:val="000000"/>
+                <w:sz w:val="20"/>
+                <w:szCs w:val="20"/>
+              </w:rPr>
+            </w:pPr>
+            <w:r>
+              <w:rPr>
+                <w:rFonts w:ascii="Calibri" w:eastAsia="Times New Roman" w:hAnsi="Calibri" w:cs="Calibri"/>
+                <w:color w:val="000000"/>
+                <w:sz w:val="20"/>
+                <w:szCs w:val="20"/>
+              </w:rPr>
+              <w:t>S040228</w:t>
+            </w:r>
+          </w:p>
+        </w:tc>
+        <w:tc>
+          <w:tcPr>
+            <w:tcW w:w="1845" w:type="dxa"/>
             <w:shd w:val="clear" w:color="auto" w:fill="auto"/>
             <w:noWrap/>
             <w:hideMark/>
@@ -2946,43 +2921,34 @@
         </w:trPr>
         <w:tc>
           <w:tcPr>
-            <w:tcW w:w="1885" w:type="dxa"/>
-            <w:shd w:val="clear" w:color="auto" w:fill="auto"/>
-            <w:noWrap/>
-            <w:hideMark/>
-          </w:tcPr>
-          <w:p>
-            <w:pPr>
-              <w:rPr>
-                <w:rFonts w:ascii="Calibri" w:eastAsia="Times New Roman" w:hAnsi="Calibri" w:cs="Calibri"/>
-                <w:color w:val="000000"/>
-                <w:sz w:val="20"/>
-                <w:szCs w:val="20"/>
-              </w:rPr>
-            </w:pPr>
-            <w:r>
-              <w:rPr>
-                <w:rFonts w:ascii="Calibri" w:eastAsia="Times New Roman" w:hAnsi="Calibri" w:cs="Calibri"/>
-                <w:color w:val="000000"/>
-                <w:sz w:val="20"/>
-                <w:szCs w:val="20"/>
-              </w:rPr>
-              <w:t>grls1b975853</w:t>
-            </w:r>
-            <w:r>
-              <w:rPr>
-                <w:rFonts w:ascii="Calibri" w:eastAsia="Times New Roman" w:hAnsi="Calibri" w:cs="Calibri"/>
-                <w:color w:val="000000"/>
-                <w:sz w:val="20"/>
-                <w:szCs w:val="20"/>
-              </w:rPr>
-              <w:t>_1</w:t>
-            </w:r>
-          </w:p>
-        </w:tc>
-        <w:tc>
-          <w:tcPr>
-            <w:tcW w:w="1555" w:type="dxa"/>
+            <w:tcW w:w="1300" w:type="dxa"/>
+            <w:shd w:val="clear" w:color="auto" w:fill="auto"/>
+            <w:noWrap/>
+            <w:hideMark/>
+          </w:tcPr>
+          <w:p>
+            <w:pPr>
+              <w:rPr>
+                <w:rFonts w:ascii="Calibri" w:eastAsia="Times New Roman" w:hAnsi="Calibri" w:cs="Calibri"/>
+                <w:color w:val="000000"/>
+                <w:sz w:val="20"/>
+                <w:szCs w:val="20"/>
+              </w:rPr>
+            </w:pPr>
+            <w:r>
+              <w:rPr>
+                <w:rFonts w:ascii="Calibri" w:eastAsia="Times New Roman" w:hAnsi="Calibri" w:cs="Calibri"/>
+                <w:color w:val="000000"/>
+                <w:sz w:val="20"/>
+                <w:szCs w:val="20"/>
+              </w:rPr>
+              <w:t>S040234</w:t>
+            </w:r>
+          </w:p>
+        </w:tc>
+        <w:tc>
+          <w:tcPr>
+            <w:tcW w:w="1845" w:type="dxa"/>
             <w:shd w:val="clear" w:color="auto" w:fill="auto"/>
             <w:noWrap/>
             <w:hideMark/>
@@ -3069,43 +3035,34 @@
         </w:trPr>
         <w:tc>
           <w:tcPr>
-            <w:tcW w:w="1885" w:type="dxa"/>
-            <w:shd w:val="clear" w:color="auto" w:fill="auto"/>
-            <w:noWrap/>
-            <w:hideMark/>
-          </w:tcPr>
-          <w:p>
-            <w:pPr>
-              <w:rPr>
-                <w:rFonts w:ascii="Calibri" w:eastAsia="Times New Roman" w:hAnsi="Calibri" w:cs="Calibri"/>
-                <w:color w:val="000000"/>
-                <w:sz w:val="20"/>
-                <w:szCs w:val="20"/>
-              </w:rPr>
-            </w:pPr>
-            <w:r>
-              <w:rPr>
-                <w:rFonts w:ascii="Calibri" w:eastAsia="Times New Roman" w:hAnsi="Calibri" w:cs="Calibri"/>
-                <w:color w:val="000000"/>
-                <w:sz w:val="20"/>
-                <w:szCs w:val="20"/>
-              </w:rPr>
-              <w:t>grls05abcd2b</w:t>
-            </w:r>
-            <w:r>
-              <w:rPr>
-                <w:rFonts w:ascii="Calibri" w:eastAsia="Times New Roman" w:hAnsi="Calibri" w:cs="Calibri"/>
-                <w:color w:val="000000"/>
-                <w:sz w:val="20"/>
-                <w:szCs w:val="20"/>
-              </w:rPr>
-              <w:t>_1</w:t>
-            </w:r>
-          </w:p>
-        </w:tc>
-        <w:tc>
-          <w:tcPr>
-            <w:tcW w:w="1555" w:type="dxa"/>
+            <w:tcW w:w="1300" w:type="dxa"/>
+            <w:shd w:val="clear" w:color="auto" w:fill="auto"/>
+            <w:noWrap/>
+            <w:hideMark/>
+          </w:tcPr>
+          <w:p>
+            <w:pPr>
+              <w:rPr>
+                <w:rFonts w:ascii="Calibri" w:eastAsia="Times New Roman" w:hAnsi="Calibri" w:cs="Calibri"/>
+                <w:color w:val="000000"/>
+                <w:sz w:val="20"/>
+                <w:szCs w:val="20"/>
+              </w:rPr>
+            </w:pPr>
+            <w:r>
+              <w:rPr>
+                <w:rFonts w:ascii="Calibri" w:eastAsia="Times New Roman" w:hAnsi="Calibri" w:cs="Calibri"/>
+                <w:color w:val="000000"/>
+                <w:sz w:val="20"/>
+                <w:szCs w:val="20"/>
+              </w:rPr>
+              <w:t>S040259</w:t>
+            </w:r>
+          </w:p>
+        </w:tc>
+        <w:tc>
+          <w:tcPr>
+            <w:tcW w:w="1845" w:type="dxa"/>
             <w:shd w:val="clear" w:color="auto" w:fill="auto"/>
             <w:noWrap/>
             <w:hideMark/>

</xml_diff>